<commit_message>
report finished, needs to be reviewed
</commit_message>
<xml_diff>
--- a/A5/report/CA5 Report.docx
+++ b/A5/report/CA5 Report.docx
@@ -173,21 +173,446 @@
         <w:t>Squares</w:t>
       </w:r>
     </w:p>
+    <w:tbl>
+      <w:tblPr>
+        <w:tblStyle w:val="TableGrid"/>
+        <w:tblW w:w="5104" w:type="dxa"/>
+        <w:tblInd w:w="-431" w:type="dxa"/>
+        <w:tblLayout w:type="fixed"/>
+        <w:tblLook w:val="04A0" w:firstRow="1" w:lastRow="0" w:firstColumn="1" w:lastColumn="0" w:noHBand="0" w:noVBand="1"/>
+      </w:tblPr>
+      <w:tblGrid>
+        <w:gridCol w:w="1419"/>
+        <w:gridCol w:w="1984"/>
+        <w:gridCol w:w="1701"/>
+      </w:tblGrid>
+      <w:tr>
+        <w:tc>
+          <w:tcPr>
+            <w:tcW w:w="1419" w:type="dxa"/>
+          </w:tcPr>
+          <w:p>
+            <w:pPr>
+              <w:jc w:val="center"/>
+              <w:rPr>
+                <w:rFonts w:ascii="Cambria Math" w:hAnsi="Cambria Math"/>
+                <w:b/>
+                <w:sz w:val="21"/>
+                <w:szCs w:val="21"/>
+              </w:rPr>
+            </w:pPr>
+            <w:r>
+              <w:rPr>
+                <w:rFonts w:ascii="Cambria Math" w:hAnsi="Cambria Math"/>
+                <w:b/>
+                <w:sz w:val="21"/>
+                <w:szCs w:val="21"/>
+              </w:rPr>
+              <w:t>Solve Type</w:t>
+            </w:r>
+          </w:p>
+        </w:tc>
+        <w:tc>
+          <w:tcPr>
+            <w:tcW w:w="1984" w:type="dxa"/>
+          </w:tcPr>
+          <w:p>
+            <w:pPr>
+              <w:jc w:val="center"/>
+              <w:rPr>
+                <w:rFonts w:ascii="Cambria Math" w:hAnsi="Cambria Math"/>
+                <w:b/>
+                <w:sz w:val="21"/>
+                <w:szCs w:val="21"/>
+              </w:rPr>
+            </w:pPr>
+            <w:r>
+              <w:rPr>
+                <w:rFonts w:ascii="Cambria Math" w:hAnsi="Cambria Math"/>
+                <w:b/>
+                <w:sz w:val="21"/>
+                <w:szCs w:val="21"/>
+              </w:rPr>
+              <w:t xml:space="preserve">Average </w:t>
+            </w:r>
+            <w:r>
+              <w:rPr>
+                <w:rFonts w:ascii="Cambria Math" w:hAnsi="Cambria Math"/>
+                <w:b/>
+                <w:sz w:val="21"/>
+                <w:szCs w:val="21"/>
+              </w:rPr>
+              <w:t xml:space="preserve">Coefficient differences </w:t>
+            </w:r>
+          </w:p>
+        </w:tc>
+        <w:tc>
+          <w:tcPr>
+            <w:tcW w:w="1701" w:type="dxa"/>
+          </w:tcPr>
+          <w:p>
+            <w:pPr>
+              <w:jc w:val="center"/>
+              <w:rPr>
+                <w:rFonts w:ascii="Cambria Math" w:hAnsi="Cambria Math"/>
+                <w:b/>
+                <w:sz w:val="21"/>
+                <w:szCs w:val="21"/>
+              </w:rPr>
+            </w:pPr>
+            <w:r>
+              <w:rPr>
+                <w:rFonts w:ascii="Cambria Math" w:hAnsi="Cambria Math"/>
+                <w:b/>
+                <w:sz w:val="21"/>
+                <w:szCs w:val="21"/>
+              </w:rPr>
+              <w:t>RMS</w:t>
+            </w:r>
+          </w:p>
+        </w:tc>
+      </w:tr>
+      <w:tr>
+        <w:tc>
+          <w:tcPr>
+            <w:tcW w:w="1419" w:type="dxa"/>
+          </w:tcPr>
+          <w:p>
+            <w:pPr>
+              <w:jc w:val="center"/>
+              <w:rPr>
+                <w:rFonts w:ascii="Cambria Math" w:hAnsi="Cambria Math"/>
+                <w:sz w:val="16"/>
+                <w:szCs w:val="21"/>
+              </w:rPr>
+            </w:pPr>
+            <w:r>
+              <w:rPr>
+                <w:rFonts w:ascii="Cambria Math" w:hAnsi="Cambria Math"/>
+                <w:sz w:val="16"/>
+                <w:szCs w:val="21"/>
+              </w:rPr>
+              <w:t>MATLAB’s backslash</w:t>
+            </w:r>
+          </w:p>
+        </w:tc>
+        <w:tc>
+          <w:tcPr>
+            <w:tcW w:w="1984" w:type="dxa"/>
+          </w:tcPr>
+          <w:p>
+            <w:pPr>
+              <w:jc w:val="center"/>
+              <w:rPr>
+                <w:rFonts w:ascii="Cambria Math" w:hAnsi="Cambria Math"/>
+                <w:sz w:val="16"/>
+                <w:szCs w:val="21"/>
+              </w:rPr>
+            </w:pPr>
+            <w:r>
+              <w:rPr>
+                <w:rFonts w:ascii="Cambria Math" w:hAnsi="Cambria Math"/>
+                <w:sz w:val="16"/>
+                <w:szCs w:val="21"/>
+              </w:rPr>
+              <w:t>N/A</w:t>
+            </w:r>
+          </w:p>
+        </w:tc>
+        <w:tc>
+          <w:tcPr>
+            <w:tcW w:w="1701" w:type="dxa"/>
+          </w:tcPr>
+          <w:p>
+            <w:pPr>
+              <w:jc w:val="center"/>
+              <w:rPr>
+                <w:rFonts w:ascii="Cambria Math" w:hAnsi="Cambria Math"/>
+                <w:sz w:val="16"/>
+                <w:szCs w:val="21"/>
+              </w:rPr>
+            </w:pPr>
+            <w:r>
+              <w:rPr>
+                <w:rFonts w:ascii="Cambria Math" w:hAnsi="Cambria Math"/>
+                <w:sz w:val="16"/>
+                <w:szCs w:val="21"/>
+              </w:rPr>
+              <w:t>0.667349642444097</w:t>
+            </w:r>
+          </w:p>
+        </w:tc>
+      </w:tr>
+      <w:tr>
+        <w:tc>
+          <w:tcPr>
+            <w:tcW w:w="1419" w:type="dxa"/>
+          </w:tcPr>
+          <w:p>
+            <w:pPr>
+              <w:jc w:val="center"/>
+              <w:rPr>
+                <w:rFonts w:ascii="Cambria Math" w:hAnsi="Cambria Math"/>
+                <w:sz w:val="16"/>
+                <w:szCs w:val="21"/>
+              </w:rPr>
+            </w:pPr>
+            <w:r>
+              <w:rPr>
+                <w:rFonts w:ascii="Cambria Math" w:hAnsi="Cambria Math"/>
+                <w:sz w:val="16"/>
+                <w:szCs w:val="21"/>
+              </w:rPr>
+              <w:t>Normal equation</w:t>
+            </w:r>
+          </w:p>
+        </w:tc>
+        <w:tc>
+          <w:tcPr>
+            <w:tcW w:w="1984" w:type="dxa"/>
+          </w:tcPr>
+          <w:p>
+            <w:pPr>
+              <w:jc w:val="center"/>
+              <w:rPr>
+                <w:rFonts w:ascii="Cambria Math" w:hAnsi="Cambria Math"/>
+                <w:sz w:val="16"/>
+                <w:szCs w:val="21"/>
+              </w:rPr>
+            </w:pPr>
+            <w:r>
+              <w:rPr>
+                <w:rFonts w:ascii="Cambria Math" w:hAnsi="Cambria Math"/>
+                <w:sz w:val="16"/>
+                <w:szCs w:val="21"/>
+              </w:rPr>
+              <w:t>6.455625371230560e-08</w:t>
+            </w:r>
+          </w:p>
+        </w:tc>
+        <w:tc>
+          <w:tcPr>
+            <w:tcW w:w="1701" w:type="dxa"/>
+          </w:tcPr>
+          <w:p>
+            <w:pPr>
+              <w:jc w:val="center"/>
+              <w:rPr>
+                <w:rFonts w:ascii="Cambria Math" w:hAnsi="Cambria Math"/>
+                <w:sz w:val="16"/>
+                <w:szCs w:val="21"/>
+              </w:rPr>
+            </w:pPr>
+            <w:r>
+              <w:rPr>
+                <w:rFonts w:ascii="Cambria Math" w:hAnsi="Cambria Math"/>
+                <w:sz w:val="16"/>
+                <w:szCs w:val="21"/>
+              </w:rPr>
+              <w:t>0.667349642444098</w:t>
+            </w:r>
+          </w:p>
+        </w:tc>
+      </w:tr>
+      <w:tr>
+        <w:tc>
+          <w:tcPr>
+            <w:tcW w:w="1419" w:type="dxa"/>
+          </w:tcPr>
+          <w:p>
+            <w:pPr>
+              <w:jc w:val="center"/>
+              <w:rPr>
+                <w:rFonts w:ascii="Cambria Math" w:hAnsi="Cambria Math"/>
+                <w:sz w:val="16"/>
+                <w:szCs w:val="21"/>
+              </w:rPr>
+            </w:pPr>
+            <w:proofErr w:type="spellStart"/>
+            <w:r>
+              <w:rPr>
+                <w:rFonts w:ascii="Cambria Math" w:hAnsi="Cambria Math"/>
+                <w:sz w:val="16"/>
+                <w:szCs w:val="21"/>
+              </w:rPr>
+              <w:t>qr</w:t>
+            </w:r>
+            <w:proofErr w:type="spellEnd"/>
+          </w:p>
+        </w:tc>
+        <w:tc>
+          <w:tcPr>
+            <w:tcW w:w="1984" w:type="dxa"/>
+          </w:tcPr>
+          <w:p>
+            <w:pPr>
+              <w:jc w:val="center"/>
+              <w:rPr>
+                <w:rFonts w:ascii="Cambria Math" w:hAnsi="Cambria Math"/>
+                <w:sz w:val="16"/>
+                <w:szCs w:val="21"/>
+              </w:rPr>
+            </w:pPr>
+            <w:r>
+              <w:rPr>
+                <w:rFonts w:ascii="Cambria Math" w:hAnsi="Cambria Math"/>
+                <w:sz w:val="16"/>
+                <w:szCs w:val="21"/>
+              </w:rPr>
+              <w:t>7.200012760873302e-13</w:t>
+            </w:r>
+          </w:p>
+        </w:tc>
+        <w:tc>
+          <w:tcPr>
+            <w:tcW w:w="1701" w:type="dxa"/>
+          </w:tcPr>
+          <w:p>
+            <w:pPr>
+              <w:jc w:val="center"/>
+              <w:rPr>
+                <w:rFonts w:ascii="Cambria Math" w:hAnsi="Cambria Math"/>
+                <w:sz w:val="16"/>
+                <w:szCs w:val="21"/>
+              </w:rPr>
+            </w:pPr>
+            <w:r>
+              <w:rPr>
+                <w:rFonts w:ascii="Cambria Math" w:hAnsi="Cambria Math"/>
+                <w:sz w:val="16"/>
+                <w:szCs w:val="21"/>
+              </w:rPr>
+              <w:t>0.667349642444098</w:t>
+            </w:r>
+          </w:p>
+        </w:tc>
+      </w:tr>
+      <w:tr>
+        <w:tc>
+          <w:tcPr>
+            <w:tcW w:w="1419" w:type="dxa"/>
+          </w:tcPr>
+          <w:p>
+            <w:pPr>
+              <w:jc w:val="center"/>
+              <w:rPr>
+                <w:rFonts w:ascii="Cambria Math" w:hAnsi="Cambria Math"/>
+                <w:sz w:val="16"/>
+                <w:szCs w:val="21"/>
+              </w:rPr>
+            </w:pPr>
+            <w:r>
+              <w:rPr>
+                <w:rFonts w:ascii="Cambria Math" w:hAnsi="Cambria Math"/>
+                <w:sz w:val="16"/>
+                <w:szCs w:val="21"/>
+              </w:rPr>
+              <w:t xml:space="preserve">Permuted </w:t>
+            </w:r>
+            <w:proofErr w:type="spellStart"/>
+            <w:r>
+              <w:rPr>
+                <w:rFonts w:ascii="Cambria Math" w:hAnsi="Cambria Math"/>
+                <w:sz w:val="16"/>
+                <w:szCs w:val="21"/>
+              </w:rPr>
+              <w:t>qr</w:t>
+            </w:r>
+            <w:proofErr w:type="spellEnd"/>
+          </w:p>
+        </w:tc>
+        <w:tc>
+          <w:tcPr>
+            <w:tcW w:w="1984" w:type="dxa"/>
+          </w:tcPr>
+          <w:p>
+            <w:pPr>
+              <w:jc w:val="center"/>
+              <w:rPr>
+                <w:rFonts w:ascii="Cambria Math" w:hAnsi="Cambria Math"/>
+                <w:sz w:val="16"/>
+                <w:szCs w:val="21"/>
+              </w:rPr>
+            </w:pPr>
+            <w:r>
+              <w:rPr>
+                <w:rFonts w:ascii="Cambria Math" w:hAnsi="Cambria Math"/>
+                <w:sz w:val="16"/>
+                <w:szCs w:val="21"/>
+              </w:rPr>
+              <w:t>1.056136317920877e-13</w:t>
+            </w:r>
+          </w:p>
+        </w:tc>
+        <w:tc>
+          <w:tcPr>
+            <w:tcW w:w="1701" w:type="dxa"/>
+          </w:tcPr>
+          <w:p>
+            <w:pPr>
+              <w:jc w:val="center"/>
+              <w:rPr>
+                <w:rFonts w:ascii="Cambria Math" w:hAnsi="Cambria Math"/>
+                <w:sz w:val="16"/>
+                <w:szCs w:val="21"/>
+              </w:rPr>
+            </w:pPr>
+            <w:r>
+              <w:rPr>
+                <w:rFonts w:ascii="Cambria Math" w:hAnsi="Cambria Math"/>
+                <w:sz w:val="16"/>
+                <w:szCs w:val="21"/>
+              </w:rPr>
+              <w:t>0.667349642444097</w:t>
+            </w:r>
+          </w:p>
+        </w:tc>
+      </w:tr>
+    </w:tbl>
     <w:p>
       <w:pPr>
-        <w:rPr>
-          <w:rFonts w:ascii="Cambria Math" w:hAnsi="Cambria Math"/>
-          <w:sz w:val="21"/>
+        <w:jc w:val="center"/>
+        <w:rPr>
+          <w:rFonts w:ascii="Cambria Math" w:hAnsi="Cambria Math"/>
+          <w:i/>
+          <w:sz w:val="20"/>
           <w:szCs w:val="21"/>
         </w:rPr>
       </w:pPr>
       <w:r>
         <w:rPr>
           <w:rFonts w:ascii="Cambria Math" w:hAnsi="Cambria Math"/>
-          <w:sz w:val="21"/>
-          <w:szCs w:val="21"/>
-        </w:rPr>
-        <w:t xml:space="preserve">For </w:t>
+          <w:i/>
+          <w:sz w:val="20"/>
+          <w:szCs w:val="21"/>
+        </w:rPr>
+        <w:t>Table 1</w:t>
+      </w:r>
+      <w:r>
+        <w:rPr>
+          <w:rFonts w:ascii="Cambria Math" w:hAnsi="Cambria Math"/>
+          <w:i/>
+          <w:sz w:val="20"/>
+          <w:szCs w:val="21"/>
+        </w:rPr>
+        <w:t>: Benchmarking results</w:t>
+      </w:r>
+    </w:p>
+    <w:p>
+      <w:pPr>
+        <w:rPr>
+          <w:rFonts w:ascii="Cambria Math" w:hAnsi="Cambria Math"/>
+          <w:sz w:val="21"/>
+          <w:szCs w:val="21"/>
+        </w:rPr>
+      </w:pPr>
+      <w:r>
+        <w:rPr>
+          <w:rFonts w:ascii="Cambria Math" w:hAnsi="Cambria Math"/>
+          <w:sz w:val="21"/>
+          <w:szCs w:val="21"/>
+        </w:rPr>
+        <w:t>MATLAB’s backslash least-squares solved was benchmarked by comparing it to direct normal equation solves, MATLAB’s ‘</w:t>
       </w:r>
       <w:proofErr w:type="spellStart"/>
       <w:r>
@@ -196,7 +621,7 @@
           <w:sz w:val="21"/>
           <w:szCs w:val="21"/>
         </w:rPr>
-        <w:t>Matlab’s</w:t>
+        <w:t>qr</w:t>
       </w:r>
       <w:proofErr w:type="spellEnd"/>
       <w:r>
@@ -205,217 +630,81 @@
           <w:sz w:val="21"/>
           <w:szCs w:val="21"/>
         </w:rPr>
+        <w:t>’ function with and without permutation</w:t>
+      </w:r>
+      <w:r>
+        <w:rPr>
+          <w:rFonts w:ascii="Cambria Math" w:hAnsi="Cambria Math"/>
+          <w:sz w:val="21"/>
+          <w:szCs w:val="21"/>
+        </w:rPr>
+        <w:t>. The results from table 1 reveal</w:t>
+      </w:r>
+      <w:r>
+        <w:rPr>
+          <w:rFonts w:ascii="Cambria Math" w:hAnsi="Cambria Math"/>
+          <w:sz w:val="21"/>
+          <w:szCs w:val="21"/>
+        </w:rPr>
+        <w:t xml:space="preserve"> that MATLAB’s backslash might involve a permuted </w:t>
+      </w:r>
+      <w:r>
+        <w:rPr>
+          <w:rFonts w:ascii="Cambria Math" w:hAnsi="Cambria Math"/>
+          <w:sz w:val="21"/>
+          <w:szCs w:val="21"/>
+        </w:rPr>
+        <w:t>‘</w:t>
+      </w:r>
+      <w:proofErr w:type="spellStart"/>
+      <w:r>
+        <w:rPr>
+          <w:rFonts w:ascii="Cambria Math" w:hAnsi="Cambria Math"/>
+          <w:sz w:val="21"/>
+          <w:szCs w:val="21"/>
+        </w:rPr>
+        <w:t>qr</w:t>
+      </w:r>
+      <w:proofErr w:type="spellEnd"/>
+      <w:r>
+        <w:rPr>
+          <w:rFonts w:ascii="Cambria Math" w:hAnsi="Cambria Math"/>
+          <w:sz w:val="21"/>
+          <w:szCs w:val="21"/>
+        </w:rPr>
+        <w:t>’</w:t>
+      </w:r>
+      <w:r>
+        <w:rPr>
+          <w:rFonts w:ascii="Cambria Math" w:hAnsi="Cambria Math"/>
+          <w:sz w:val="21"/>
+          <w:szCs w:val="21"/>
+        </w:rPr>
+        <w:t xml:space="preserve"> function call, since</w:t>
+      </w:r>
+      <w:r>
+        <w:rPr>
+          <w:rFonts w:ascii="Cambria Math" w:hAnsi="Cambria Math"/>
+          <w:sz w:val="21"/>
+          <w:szCs w:val="21"/>
+        </w:rPr>
+        <w:t xml:space="preserve"> the</w:t>
+      </w:r>
+      <w:r>
+        <w:rPr>
+          <w:rFonts w:ascii="Cambria Math" w:hAnsi="Cambria Math"/>
+          <w:sz w:val="21"/>
+          <w:szCs w:val="21"/>
+        </w:rPr>
         <w:t xml:space="preserve"> </w:t>
       </w:r>
-      <w:proofErr w:type="spellStart"/>
-      <w:r>
-        <w:rPr>
-          <w:rFonts w:ascii="Cambria Math" w:hAnsi="Cambria Math"/>
-          <w:i/>
-          <w:sz w:val="21"/>
-          <w:szCs w:val="21"/>
-        </w:rPr>
-        <w:t>fzero</w:t>
-      </w:r>
-      <w:proofErr w:type="spellEnd"/>
-      <w:r>
-        <w:rPr>
-          <w:rFonts w:ascii="Cambria Math" w:hAnsi="Cambria Math"/>
-          <w:i/>
-          <w:sz w:val="21"/>
-          <w:szCs w:val="21"/>
-        </w:rPr>
-        <w:t xml:space="preserve">, </w:t>
-      </w:r>
-      <w:r>
-        <w:rPr>
-          <w:rFonts w:ascii="Cambria Math" w:hAnsi="Cambria Math"/>
-          <w:sz w:val="21"/>
-          <w:szCs w:val="21"/>
-        </w:rPr>
-        <w:t xml:space="preserve">each iteration </w:t>
-      </w:r>
-      <w:r>
-        <w:rPr>
-          <w:rFonts w:ascii="Cambria Math" w:hAnsi="Cambria Math"/>
-          <w:sz w:val="21"/>
-          <w:szCs w:val="21"/>
-        </w:rPr>
-        <w:t xml:space="preserve">requires an interval </w:t>
-      </w:r>
-      <w:r>
-        <w:rPr>
-          <w:rFonts w:ascii="Cambria Math" w:hAnsi="Cambria Math"/>
-          <w:sz w:val="21"/>
-          <w:szCs w:val="21"/>
-        </w:rPr>
-        <w:t>[</w:t>
-      </w:r>
-      <w:proofErr w:type="spellStart"/>
-      <w:proofErr w:type="gramStart"/>
-      <w:r>
-        <w:rPr>
-          <w:rFonts w:ascii="Cambria Math" w:hAnsi="Cambria Math"/>
-          <w:sz w:val="21"/>
-          <w:szCs w:val="21"/>
-        </w:rPr>
-        <w:t>a</w:t>
-      </w:r>
-      <w:r>
-        <w:rPr>
-          <w:rFonts w:ascii="Cambria Math" w:hAnsi="Cambria Math"/>
-          <w:sz w:val="21"/>
-          <w:szCs w:val="21"/>
-          <w:vertAlign w:val="subscript"/>
-        </w:rPr>
-        <w:t>m,k</w:t>
-      </w:r>
-      <w:proofErr w:type="spellEnd"/>
-      <w:proofErr w:type="gramEnd"/>
-      <w:r>
-        <w:rPr>
-          <w:rFonts w:ascii="Cambria Math" w:hAnsi="Cambria Math"/>
-          <w:sz w:val="21"/>
-          <w:szCs w:val="21"/>
-        </w:rPr>
-        <w:t xml:space="preserve">, </w:t>
-      </w:r>
-      <w:proofErr w:type="spellStart"/>
-      <w:r>
-        <w:rPr>
-          <w:rFonts w:ascii="Cambria Math" w:hAnsi="Cambria Math"/>
-          <w:sz w:val="21"/>
-          <w:szCs w:val="21"/>
-        </w:rPr>
-        <w:t>b</w:t>
-      </w:r>
-      <w:r>
-        <w:rPr>
-          <w:rFonts w:ascii="Cambria Math" w:hAnsi="Cambria Math"/>
-          <w:sz w:val="21"/>
-          <w:szCs w:val="21"/>
-          <w:vertAlign w:val="subscript"/>
-        </w:rPr>
-        <w:t>m,k</w:t>
-      </w:r>
-      <w:proofErr w:type="spellEnd"/>
-      <w:r>
-        <w:rPr>
-          <w:rFonts w:ascii="Cambria Math" w:hAnsi="Cambria Math"/>
-          <w:sz w:val="21"/>
-          <w:szCs w:val="21"/>
-        </w:rPr>
-        <w:t>]</w:t>
-      </w:r>
-      <w:r>
-        <w:rPr>
-          <w:rFonts w:ascii="Cambria Math" w:hAnsi="Cambria Math"/>
-          <w:sz w:val="21"/>
-          <w:szCs w:val="21"/>
-        </w:rPr>
-        <w:t xml:space="preserve"> in which to search for the root</w:t>
-      </w:r>
-      <w:r>
-        <w:rPr>
-          <w:rFonts w:ascii="Cambria Math" w:hAnsi="Cambria Math"/>
-          <w:sz w:val="21"/>
-          <w:szCs w:val="21"/>
-        </w:rPr>
-        <w:t xml:space="preserve">. </w:t>
-      </w:r>
-      <w:r>
-        <w:rPr>
-          <w:rFonts w:ascii="Cambria Math" w:hAnsi="Cambria Math"/>
-          <w:sz w:val="21"/>
-          <w:szCs w:val="21"/>
-        </w:rPr>
-        <w:t xml:space="preserve">Similarly, Newton’s method requires an initial guess </w:t>
-      </w:r>
-      <w:proofErr w:type="spellStart"/>
-      <w:proofErr w:type="gramStart"/>
-      <w:r>
-        <w:rPr>
-          <w:rFonts w:ascii="Cambria Math" w:hAnsi="Cambria Math"/>
-          <w:sz w:val="21"/>
-          <w:szCs w:val="21"/>
-        </w:rPr>
-        <w:t>X</w:t>
-      </w:r>
-      <w:r>
-        <w:rPr>
-          <w:rFonts w:ascii="Cambria Math" w:hAnsi="Cambria Math"/>
-          <w:sz w:val="21"/>
-          <w:szCs w:val="21"/>
-          <w:vertAlign w:val="subscript"/>
-        </w:rPr>
-        <w:t>m,k</w:t>
-      </w:r>
-      <w:proofErr w:type="spellEnd"/>
-      <w:proofErr w:type="gramEnd"/>
-      <w:r>
-        <w:rPr>
-          <w:rFonts w:ascii="Cambria Math" w:hAnsi="Cambria Math"/>
-          <w:sz w:val="21"/>
-          <w:szCs w:val="21"/>
-        </w:rPr>
-        <w:t>,</w:t>
-      </w:r>
-      <w:r>
-        <w:rPr>
-          <w:rFonts w:ascii="Cambria Math" w:hAnsi="Cambria Math"/>
-          <w:sz w:val="21"/>
-          <w:szCs w:val="21"/>
-        </w:rPr>
-        <w:t xml:space="preserve"> which is close to the desired root.</w:t>
-      </w:r>
-      <w:r>
-        <w:rPr>
-          <w:rFonts w:ascii="Cambria Math" w:hAnsi="Cambria Math"/>
-          <w:sz w:val="21"/>
-          <w:szCs w:val="21"/>
-        </w:rPr>
-        <w:t xml:space="preserve"> Using known properties of the Bessel Functions, the initial parameters can be chosen intelligently</w:t>
-      </w:r>
-      <w:r>
-        <w:rPr>
-          <w:rFonts w:ascii="Cambria Math" w:hAnsi="Cambria Math"/>
-          <w:sz w:val="21"/>
-          <w:szCs w:val="21"/>
-        </w:rPr>
-        <w:t xml:space="preserve">. </w:t>
-      </w:r>
-      <w:r>
-        <w:rPr>
-          <w:rFonts w:ascii="Cambria Math" w:hAnsi="Cambria Math"/>
-          <w:sz w:val="21"/>
-          <w:szCs w:val="21"/>
-        </w:rPr>
-        <w:t>The first zero of J</w:t>
-      </w:r>
-      <w:r>
-        <w:rPr>
-          <w:rFonts w:ascii="Cambria Math" w:hAnsi="Cambria Math"/>
-          <w:sz w:val="21"/>
-          <w:szCs w:val="21"/>
-          <w:vertAlign w:val="subscript"/>
-        </w:rPr>
-        <w:t>0</w:t>
-      </w:r>
-      <w:r>
-        <w:rPr>
-          <w:rFonts w:ascii="Cambria Math" w:hAnsi="Cambria Math"/>
-          <w:sz w:val="21"/>
-          <w:szCs w:val="21"/>
-        </w:rPr>
-        <w:t>(x) is known to be around 2.5</w:t>
-      </w:r>
-      <w:r>
-        <w:rPr>
-          <w:rFonts w:ascii="Cambria Math" w:hAnsi="Cambria Math"/>
-          <w:sz w:val="21"/>
-          <w:szCs w:val="21"/>
-        </w:rPr>
-        <w:t>.</w:t>
+      <w:r>
+        <w:rPr>
+          <w:rFonts w:ascii="Cambria Math" w:hAnsi="Cambria Math"/>
+          <w:sz w:val="21"/>
+          <w:szCs w:val="21"/>
+        </w:rPr>
+        <w:t>RMS</w:t>
       </w:r>
       <w:r>
         <w:rPr>
@@ -431,190 +720,39 @@
           <w:sz w:val="21"/>
           <w:szCs w:val="21"/>
         </w:rPr>
-        <w:t xml:space="preserve">The initial interval </w:t>
-      </w:r>
-      <w:r>
-        <w:rPr>
-          <w:rFonts w:ascii="Cambria Math" w:hAnsi="Cambria Math"/>
-          <w:sz w:val="21"/>
-          <w:szCs w:val="21"/>
-        </w:rPr>
-        <w:softHyphen/>
-      </w:r>
-      <w:r>
-        <w:rPr>
-          <w:rFonts w:ascii="Cambria Math" w:hAnsi="Cambria Math"/>
-          <w:sz w:val="21"/>
-          <w:szCs w:val="21"/>
-        </w:rPr>
-        <w:softHyphen/>
-      </w:r>
-      <w:r>
-        <w:rPr>
-          <w:rFonts w:ascii="Cambria Math" w:hAnsi="Cambria Math"/>
-          <w:sz w:val="21"/>
-          <w:szCs w:val="21"/>
-        </w:rPr>
-        <w:softHyphen/>
-      </w:r>
-      <w:r>
-        <w:rPr>
-          <w:rFonts w:ascii="Cambria Math" w:hAnsi="Cambria Math"/>
-          <w:sz w:val="21"/>
-          <w:szCs w:val="21"/>
-        </w:rPr>
-        <w:t>for</w:t>
-      </w:r>
-      <w:r>
-        <w:rPr>
-          <w:rFonts w:ascii="Cambria Math" w:hAnsi="Cambria Math"/>
-          <w:sz w:val="21"/>
-          <w:szCs w:val="21"/>
-        </w:rPr>
-        <w:t xml:space="preserve"> </w:t>
-      </w:r>
-      <w:proofErr w:type="spellStart"/>
-      <w:r>
-        <w:rPr>
-          <w:rFonts w:ascii="Cambria Math" w:hAnsi="Cambria Math"/>
-          <w:i/>
-          <w:sz w:val="21"/>
-          <w:szCs w:val="21"/>
-        </w:rPr>
-        <w:t>fzero</w:t>
-      </w:r>
-      <w:proofErr w:type="spellEnd"/>
-      <w:r>
-        <w:rPr>
-          <w:rFonts w:ascii="Cambria Math" w:hAnsi="Cambria Math"/>
-          <w:sz w:val="21"/>
-          <w:szCs w:val="21"/>
-        </w:rPr>
-        <w:t xml:space="preserve"> must bracket this route</w:t>
-      </w:r>
-      <w:r>
-        <w:rPr>
-          <w:rFonts w:ascii="Cambria Math" w:hAnsi="Cambria Math"/>
-          <w:sz w:val="21"/>
-          <w:szCs w:val="21"/>
-        </w:rPr>
-        <w:t>;</w:t>
-      </w:r>
-      <w:r>
-        <w:rPr>
-          <w:rFonts w:ascii="Cambria Math" w:hAnsi="Cambria Math"/>
-          <w:sz w:val="21"/>
-          <w:szCs w:val="21"/>
-        </w:rPr>
-        <w:t xml:space="preserve"> therefore, </w:t>
-      </w:r>
-      <w:r>
-        <w:rPr>
-          <w:rFonts w:ascii="Cambria Math" w:hAnsi="Cambria Math"/>
-          <w:sz w:val="21"/>
-          <w:szCs w:val="21"/>
-        </w:rPr>
-        <w:t>a</w:t>
-      </w:r>
-      <w:r>
-        <w:rPr>
-          <w:rFonts w:ascii="Cambria Math" w:hAnsi="Cambria Math"/>
-          <w:sz w:val="21"/>
-          <w:szCs w:val="21"/>
-        </w:rPr>
-        <w:softHyphen/>
-      </w:r>
-      <w:r>
-        <w:rPr>
-          <w:rFonts w:ascii="Cambria Math" w:hAnsi="Cambria Math"/>
-          <w:sz w:val="21"/>
-          <w:szCs w:val="21"/>
-          <w:vertAlign w:val="subscript"/>
-        </w:rPr>
-        <w:t>0,0</w:t>
-      </w:r>
-      <w:r>
-        <w:rPr>
-          <w:rFonts w:ascii="Cambria Math" w:hAnsi="Cambria Math"/>
-          <w:sz w:val="21"/>
-          <w:szCs w:val="21"/>
-        </w:rPr>
-        <w:t xml:space="preserve"> should be slightly smaller than 2.5 and b</w:t>
-      </w:r>
-      <w:r>
-        <w:rPr>
-          <w:rFonts w:ascii="Cambria Math" w:hAnsi="Cambria Math"/>
-          <w:sz w:val="21"/>
-          <w:szCs w:val="21"/>
-          <w:vertAlign w:val="subscript"/>
-        </w:rPr>
-        <w:t>0,0</w:t>
-      </w:r>
-      <w:r>
-        <w:rPr>
-          <w:rFonts w:ascii="Cambria Math" w:hAnsi="Cambria Math"/>
-          <w:sz w:val="21"/>
-          <w:szCs w:val="21"/>
-        </w:rPr>
-        <w:t xml:space="preserve"> should be slightly larger than 2.5.</w:t>
-      </w:r>
-      <w:r>
-        <w:rPr>
-          <w:rFonts w:ascii="Cambria Math" w:hAnsi="Cambria Math"/>
-          <w:sz w:val="21"/>
-          <w:szCs w:val="21"/>
-        </w:rPr>
-        <w:t xml:space="preserve"> For </w:t>
-      </w:r>
-      <w:proofErr w:type="spellStart"/>
-      <w:r>
-        <w:rPr>
-          <w:rFonts w:ascii="Cambria Math" w:hAnsi="Cambria Math"/>
-          <w:sz w:val="21"/>
-          <w:szCs w:val="21"/>
-        </w:rPr>
-        <w:t>Netwon’s</w:t>
-      </w:r>
-      <w:proofErr w:type="spellEnd"/>
-      <w:r>
-        <w:rPr>
-          <w:rFonts w:ascii="Cambria Math" w:hAnsi="Cambria Math"/>
-          <w:sz w:val="21"/>
-          <w:szCs w:val="21"/>
-        </w:rPr>
-        <w:t xml:space="preserve"> method the initial guess should be close to the root</w:t>
-      </w:r>
-      <w:r>
-        <w:rPr>
-          <w:rFonts w:ascii="Cambria Math" w:hAnsi="Cambria Math"/>
-          <w:sz w:val="21"/>
-          <w:szCs w:val="21"/>
-        </w:rPr>
-        <w:t>. T</w:t>
-      </w:r>
-      <w:r>
-        <w:rPr>
-          <w:rFonts w:ascii="Cambria Math" w:hAnsi="Cambria Math"/>
-          <w:sz w:val="21"/>
-          <w:szCs w:val="21"/>
-        </w:rPr>
-        <w:t>herefore</w:t>
-      </w:r>
-      <w:r>
-        <w:rPr>
-          <w:rFonts w:ascii="Cambria Math" w:hAnsi="Cambria Math"/>
-          <w:sz w:val="21"/>
-          <w:szCs w:val="21"/>
-        </w:rPr>
-        <w:t>,</w:t>
-      </w:r>
-      <w:r>
-        <w:rPr>
-          <w:rFonts w:ascii="Cambria Math" w:hAnsi="Cambria Math"/>
-          <w:sz w:val="21"/>
-          <w:szCs w:val="21"/>
-        </w:rPr>
-        <w:t xml:space="preserve"> let</w:t>
+        <w:t>is identical,</w:t>
+      </w:r>
+      <w:r>
+        <w:rPr>
+          <w:rFonts w:ascii="Cambria Math" w:hAnsi="Cambria Math"/>
+          <w:sz w:val="21"/>
+          <w:szCs w:val="21"/>
+        </w:rPr>
+        <w:t xml:space="preserve"> and their </w:t>
+      </w:r>
+      <w:r>
+        <w:rPr>
+          <w:rFonts w:ascii="Cambria Math" w:hAnsi="Cambria Math"/>
+          <w:sz w:val="21"/>
+          <w:szCs w:val="21"/>
+        </w:rPr>
+        <w:t>coefficients</w:t>
+      </w:r>
+      <w:r>
+        <w:rPr>
+          <w:rFonts w:ascii="Cambria Math" w:hAnsi="Cambria Math"/>
+          <w:sz w:val="21"/>
+          <w:szCs w:val="21"/>
+        </w:rPr>
+        <w:t xml:space="preserve"> are </w:t>
+      </w:r>
+      <w:r>
+        <w:rPr>
+          <w:rFonts w:ascii="Cambria Math" w:hAnsi="Cambria Math"/>
+          <w:sz w:val="21"/>
+          <w:szCs w:val="21"/>
+        </w:rPr>
+        <w:t>very similar.</w:t>
       </w:r>
     </w:p>
     <w:p>
@@ -668,6 +806,7 @@
           <w:rFonts w:ascii="Cambria Math" w:hAnsi="Cambria Math"/>
           <w:sz w:val="21"/>
           <w:szCs w:val="21"/>
+          <w:u w:val="single"/>
         </w:rPr>
         <w:t xml:space="preserve">The goal of this model is to predict the quality of wine based on </w:t>
       </w:r>
@@ -676,6 +815,7 @@
           <w:rFonts w:ascii="Cambria Math" w:hAnsi="Cambria Math"/>
           <w:sz w:val="21"/>
           <w:szCs w:val="21"/>
+          <w:u w:val="single"/>
         </w:rPr>
         <w:t>three</w:t>
       </w:r>
@@ -684,6 +824,7 @@
           <w:rFonts w:ascii="Cambria Math" w:hAnsi="Cambria Math"/>
           <w:sz w:val="21"/>
           <w:szCs w:val="21"/>
+          <w:u w:val="single"/>
         </w:rPr>
         <w:t xml:space="preserve"> given factors</w:t>
       </w:r>
@@ -692,6 +833,7 @@
           <w:rFonts w:ascii="Cambria Math" w:hAnsi="Cambria Math"/>
           <w:sz w:val="21"/>
           <w:szCs w:val="21"/>
+          <w:u w:val="single"/>
         </w:rPr>
         <w:t xml:space="preserve"> using supervised learning</w:t>
       </w:r>
@@ -701,112 +843,183 @@
           <w:sz w:val="21"/>
           <w:szCs w:val="21"/>
         </w:rPr>
-        <w:t xml:space="preserve">. The data used for this modal has ten factors, </w:t>
-      </w:r>
-      <w:r>
-        <w:rPr>
-          <w:rFonts w:ascii="Cambria Math" w:hAnsi="Cambria Math"/>
-          <w:sz w:val="21"/>
-          <w:szCs w:val="21"/>
-        </w:rPr>
-        <w:t xml:space="preserve">with each being some numerical attribute for wine. Our model will use three of these factors, </w:t>
-      </w:r>
-      <w:r>
-        <w:rPr>
-          <w:rFonts w:ascii="Cambria Math" w:hAnsi="Cambria Math"/>
-          <w:sz w:val="21"/>
-          <w:szCs w:val="21"/>
-        </w:rPr>
-        <w:t xml:space="preserve">specifically the three which yield the smallest relative RMS residual. </w:t>
-      </w:r>
-    </w:p>
-    <w:p>
-      <w:pPr>
-        <w:rPr>
-          <w:rFonts w:ascii="Cambria Math" w:hAnsi="Cambria Math"/>
-          <w:sz w:val="21"/>
-          <w:szCs w:val="21"/>
-        </w:rPr>
-      </w:pPr>
-      <w:r>
-        <w:rPr>
-          <w:rFonts w:ascii="Cambria Math" w:hAnsi="Cambria Math"/>
-          <w:sz w:val="21"/>
-          <w:szCs w:val="21"/>
-        </w:rPr>
-        <w:t>T</w:t>
-      </w:r>
-      <w:r>
-        <w:rPr>
-          <w:rFonts w:ascii="Cambria Math" w:hAnsi="Cambria Math"/>
-          <w:sz w:val="21"/>
-          <w:szCs w:val="21"/>
-        </w:rPr>
-        <w:t>hese optimal</w:t>
-      </w:r>
-      <w:r>
-        <w:rPr>
-          <w:rFonts w:ascii="Cambria Math" w:hAnsi="Cambria Math"/>
-          <w:sz w:val="21"/>
-          <w:szCs w:val="21"/>
-        </w:rPr>
-        <w:t xml:space="preserve"> hyperparameters</w:t>
-      </w:r>
-      <w:r>
-        <w:rPr>
-          <w:rFonts w:ascii="Cambria Math" w:hAnsi="Cambria Math"/>
-          <w:sz w:val="21"/>
-          <w:szCs w:val="21"/>
-        </w:rPr>
-        <w:t xml:space="preserve"> </w:t>
-      </w:r>
-      <w:r>
-        <w:rPr>
-          <w:rFonts w:ascii="Cambria Math" w:hAnsi="Cambria Math"/>
-          <w:sz w:val="21"/>
-          <w:szCs w:val="21"/>
-        </w:rPr>
-        <w:t xml:space="preserve">were found by evaluating </w:t>
-      </w:r>
-      <w:r>
-        <w:rPr>
-          <w:rFonts w:ascii="Cambria Math" w:hAnsi="Cambria Math"/>
-          <w:sz w:val="21"/>
-          <w:szCs w:val="21"/>
-        </w:rPr>
-        <w:t xml:space="preserve">the RMS for every </w:t>
-      </w:r>
-      <w:r>
-        <w:rPr>
-          <w:rFonts w:ascii="Cambria Math" w:hAnsi="Cambria Math"/>
-          <w:sz w:val="21"/>
-          <w:szCs w:val="21"/>
-        </w:rPr>
-        <w:t xml:space="preserve">possible </w:t>
-      </w:r>
-      <w:r>
-        <w:rPr>
-          <w:rFonts w:ascii="Cambria Math" w:hAnsi="Cambria Math"/>
-          <w:sz w:val="21"/>
-          <w:szCs w:val="21"/>
-        </w:rPr>
-        <w:t>combination of three factors</w:t>
-      </w:r>
-      <w:r>
-        <w:rPr>
-          <w:rFonts w:ascii="Cambria Math" w:hAnsi="Cambria Math"/>
-          <w:sz w:val="21"/>
-          <w:szCs w:val="21"/>
-        </w:rPr>
-        <w:t xml:space="preserve">, a technique called grid search. </w:t>
-      </w:r>
-      <w:r>
-        <w:rPr>
-          <w:rFonts w:ascii="Cambria Math" w:hAnsi="Cambria Math"/>
-          <w:sz w:val="21"/>
-          <w:szCs w:val="21"/>
-        </w:rPr>
-        <w:t>The smallest RMS found from grid search used the following factors:</w:t>
+        <w:t>. The data used for this modal has ten factors</w:t>
+      </w:r>
+      <w:r>
+        <w:rPr>
+          <w:rFonts w:ascii="Cambria Math" w:hAnsi="Cambria Math"/>
+          <w:sz w:val="21"/>
+          <w:szCs w:val="21"/>
+        </w:rPr>
+        <w:t xml:space="preserve"> (columns)</w:t>
+      </w:r>
+      <w:r>
+        <w:rPr>
+          <w:rFonts w:ascii="Cambria Math" w:hAnsi="Cambria Math"/>
+          <w:sz w:val="21"/>
+          <w:szCs w:val="21"/>
+        </w:rPr>
+        <w:t>,</w:t>
+      </w:r>
+      <w:r>
+        <w:rPr>
+          <w:rFonts w:ascii="Cambria Math" w:hAnsi="Cambria Math"/>
+          <w:sz w:val="21"/>
+          <w:szCs w:val="21"/>
+        </w:rPr>
+        <w:t xml:space="preserve"> labelled </w:t>
+      </w:r>
+      <m:oMath>
+        <m:sSub>
+          <m:sSubPr>
+            <m:ctrlPr>
+              <w:rPr>
+                <w:rFonts w:ascii="Cambria Math" w:eastAsiaTheme="minorEastAsia" w:hAnsi="Cambria Math"/>
+                <w:i/>
+                <w:sz w:val="21"/>
+                <w:szCs w:val="21"/>
+              </w:rPr>
+            </m:ctrlPr>
+          </m:sSubPr>
+          <m:e>
+            <m:acc>
+              <m:accPr>
+                <m:chr m:val="⃑"/>
+                <m:ctrlPr>
+                  <w:rPr>
+                    <w:rFonts w:ascii="Cambria Math" w:eastAsiaTheme="minorEastAsia" w:hAnsi="Cambria Math"/>
+                    <w:i/>
+                    <w:sz w:val="21"/>
+                    <w:szCs w:val="21"/>
+                  </w:rPr>
+                </m:ctrlPr>
+              </m:accPr>
+              <m:e>
+                <m:r>
+                  <w:rPr>
+                    <w:rFonts w:ascii="Cambria Math" w:eastAsiaTheme="minorEastAsia" w:hAnsi="Cambria Math"/>
+                    <w:sz w:val="21"/>
+                    <w:szCs w:val="21"/>
+                  </w:rPr>
+                  <m:t>x</m:t>
+                </m:r>
+              </m:e>
+            </m:acc>
+          </m:e>
+          <m:sub>
+            <m:r>
+              <w:rPr>
+                <w:rFonts w:ascii="Cambria Math" w:eastAsiaTheme="minorEastAsia" w:hAnsi="Cambria Math"/>
+                <w:sz w:val="21"/>
+                <w:szCs w:val="21"/>
+              </w:rPr>
+              <m:t>1</m:t>
+            </m:r>
+          </m:sub>
+        </m:sSub>
+        <m:r>
+          <w:rPr>
+            <w:rFonts w:ascii="Cambria Math" w:eastAsiaTheme="minorEastAsia" w:hAnsi="Cambria Math"/>
+            <w:sz w:val="21"/>
+            <w:szCs w:val="21"/>
+          </w:rPr>
+          <m:t xml:space="preserve">… </m:t>
+        </m:r>
+        <m:sSub>
+          <m:sSubPr>
+            <m:ctrlPr>
+              <w:rPr>
+                <w:rFonts w:ascii="Cambria Math" w:eastAsiaTheme="minorEastAsia" w:hAnsi="Cambria Math"/>
+                <w:i/>
+                <w:sz w:val="21"/>
+                <w:szCs w:val="21"/>
+              </w:rPr>
+            </m:ctrlPr>
+          </m:sSubPr>
+          <m:e>
+            <m:acc>
+              <m:accPr>
+                <m:chr m:val="⃑"/>
+                <m:ctrlPr>
+                  <w:rPr>
+                    <w:rFonts w:ascii="Cambria Math" w:eastAsiaTheme="minorEastAsia" w:hAnsi="Cambria Math"/>
+                    <w:i/>
+                    <w:sz w:val="21"/>
+                    <w:szCs w:val="21"/>
+                  </w:rPr>
+                </m:ctrlPr>
+              </m:accPr>
+              <m:e>
+                <m:r>
+                  <w:rPr>
+                    <w:rFonts w:ascii="Cambria Math" w:eastAsiaTheme="minorEastAsia" w:hAnsi="Cambria Math"/>
+                    <w:sz w:val="21"/>
+                    <w:szCs w:val="21"/>
+                  </w:rPr>
+                  <m:t>x</m:t>
+                </m:r>
+              </m:e>
+            </m:acc>
+          </m:e>
+          <m:sub>
+            <m:r>
+              <w:rPr>
+                <w:rFonts w:ascii="Cambria Math" w:eastAsiaTheme="minorEastAsia" w:hAnsi="Cambria Math"/>
+                <w:sz w:val="21"/>
+                <w:szCs w:val="21"/>
+              </w:rPr>
+              <m:t>1</m:t>
+            </m:r>
+            <m:r>
+              <w:rPr>
+                <w:rFonts w:ascii="Cambria Math" w:eastAsiaTheme="minorEastAsia" w:hAnsi="Cambria Math"/>
+                <w:sz w:val="21"/>
+                <w:szCs w:val="21"/>
+              </w:rPr>
+              <m:t>0</m:t>
+            </m:r>
+          </m:sub>
+        </m:sSub>
+        <m:r>
+          <w:rPr>
+            <w:rFonts w:ascii="Cambria Math" w:eastAsiaTheme="minorEastAsia" w:hAnsi="Cambria Math"/>
+            <w:sz w:val="21"/>
+            <w:szCs w:val="21"/>
+          </w:rPr>
+          <m:t xml:space="preserve">, </m:t>
+        </m:r>
+      </m:oMath>
+      <w:r>
+        <w:rPr>
+          <w:rFonts w:ascii="Cambria Math" w:hAnsi="Cambria Math"/>
+          <w:sz w:val="21"/>
+          <w:szCs w:val="21"/>
+        </w:rPr>
+        <w:t xml:space="preserve">each being some numerical attribute for wine. Our model will use three of these factors, </w:t>
+      </w:r>
+      <w:r>
+        <w:rPr>
+          <w:rFonts w:ascii="Cambria Math" w:hAnsi="Cambria Math"/>
+          <w:sz w:val="21"/>
+          <w:szCs w:val="21"/>
+        </w:rPr>
+        <w:t>specifically the three which yield the smallest relative RMS residual</w:t>
+      </w:r>
+      <w:r>
+        <w:rPr>
+          <w:rFonts w:ascii="Cambria Math" w:hAnsi="Cambria Math"/>
+          <w:sz w:val="21"/>
+          <w:szCs w:val="21"/>
+        </w:rPr>
+        <w:t xml:space="preserve"> from the training data (white.csv)</w:t>
+      </w:r>
+      <w:r>
+        <w:rPr>
+          <w:rFonts w:ascii="Cambria Math" w:hAnsi="Cambria Math"/>
+          <w:sz w:val="21"/>
+          <w:szCs w:val="21"/>
+        </w:rPr>
+        <w:t xml:space="preserve">: </w:t>
       </w:r>
     </w:p>
     <w:p>
@@ -824,15 +1037,179 @@
           <w:sz w:val="21"/>
           <w:szCs w:val="21"/>
         </w:rPr>
-        <w:t>j = {2, 4, 8</w:t>
-      </w:r>
-      <w:r>
-        <w:rPr>
-          <w:rFonts w:ascii="Cambria Math" w:hAnsi="Cambria Math"/>
-          <w:sz w:val="21"/>
-          <w:szCs w:val="21"/>
-        </w:rPr>
-        <w:t>},</w:t>
+        <w:t>j = {j</w:t>
+      </w:r>
+      <w:r>
+        <w:rPr>
+          <w:rFonts w:ascii="Cambria Math" w:hAnsi="Cambria Math"/>
+          <w:sz w:val="21"/>
+          <w:szCs w:val="21"/>
+          <w:vertAlign w:val="subscript"/>
+        </w:rPr>
+        <w:t>1</w:t>
+      </w:r>
+      <w:r>
+        <w:rPr>
+          <w:rFonts w:ascii="Cambria Math" w:hAnsi="Cambria Math"/>
+          <w:sz w:val="21"/>
+          <w:szCs w:val="21"/>
+        </w:rPr>
+        <w:t>, j</w:t>
+      </w:r>
+      <w:r>
+        <w:rPr>
+          <w:rFonts w:ascii="Cambria Math" w:hAnsi="Cambria Math"/>
+          <w:sz w:val="21"/>
+          <w:szCs w:val="21"/>
+        </w:rPr>
+        <w:softHyphen/>
+      </w:r>
+      <w:r>
+        <w:rPr>
+          <w:rFonts w:ascii="Cambria Math" w:hAnsi="Cambria Math"/>
+          <w:sz w:val="21"/>
+          <w:szCs w:val="21"/>
+          <w:vertAlign w:val="subscript"/>
+        </w:rPr>
+        <w:t>2</w:t>
+      </w:r>
+      <w:r>
+        <w:rPr>
+          <w:rFonts w:ascii="Cambria Math" w:hAnsi="Cambria Math"/>
+          <w:sz w:val="21"/>
+          <w:szCs w:val="21"/>
+        </w:rPr>
+        <w:t>, j</w:t>
+      </w:r>
+      <w:r>
+        <w:rPr>
+          <w:rFonts w:ascii="Cambria Math" w:hAnsi="Cambria Math"/>
+          <w:sz w:val="21"/>
+          <w:szCs w:val="21"/>
+          <w:vertAlign w:val="subscript"/>
+        </w:rPr>
+        <w:t>3</w:t>
+      </w:r>
+      <w:r>
+        <w:rPr>
+          <w:rFonts w:ascii="Cambria Math" w:hAnsi="Cambria Math"/>
+          <w:sz w:val="21"/>
+          <w:szCs w:val="21"/>
+        </w:rPr>
+        <w:t>}</w:t>
+      </w:r>
+      <w:r>
+        <w:rPr>
+          <w:rFonts w:ascii="Cambria Math" w:hAnsi="Cambria Math"/>
+          <w:sz w:val="21"/>
+          <w:szCs w:val="21"/>
+        </w:rPr>
+        <w:t xml:space="preserve">. </w:t>
+      </w:r>
+    </w:p>
+    <w:p>
+      <w:pPr>
+        <w:rPr>
+          <w:rFonts w:ascii="Cambria Math" w:hAnsi="Cambria Math"/>
+          <w:sz w:val="21"/>
+          <w:szCs w:val="21"/>
+        </w:rPr>
+      </w:pPr>
+      <w:r>
+        <w:rPr>
+          <w:rFonts w:ascii="Cambria Math" w:hAnsi="Cambria Math"/>
+          <w:sz w:val="21"/>
+          <w:szCs w:val="21"/>
+        </w:rPr>
+        <w:t>T</w:t>
+      </w:r>
+      <w:r>
+        <w:rPr>
+          <w:rFonts w:ascii="Cambria Math" w:hAnsi="Cambria Math"/>
+          <w:sz w:val="21"/>
+          <w:szCs w:val="21"/>
+        </w:rPr>
+        <w:t>hese optimal</w:t>
+      </w:r>
+      <w:r>
+        <w:rPr>
+          <w:rFonts w:ascii="Cambria Math" w:hAnsi="Cambria Math"/>
+          <w:sz w:val="21"/>
+          <w:szCs w:val="21"/>
+        </w:rPr>
+        <w:t xml:space="preserve"> hyperparameters</w:t>
+      </w:r>
+      <w:r>
+        <w:rPr>
+          <w:rFonts w:ascii="Cambria Math" w:hAnsi="Cambria Math"/>
+          <w:sz w:val="21"/>
+          <w:szCs w:val="21"/>
+        </w:rPr>
+        <w:t xml:space="preserve"> </w:t>
+      </w:r>
+      <w:r>
+        <w:rPr>
+          <w:rFonts w:ascii="Cambria Math" w:hAnsi="Cambria Math"/>
+          <w:sz w:val="21"/>
+          <w:szCs w:val="21"/>
+        </w:rPr>
+        <w:t xml:space="preserve">were found by evaluating </w:t>
+      </w:r>
+      <w:r>
+        <w:rPr>
+          <w:rFonts w:ascii="Cambria Math" w:hAnsi="Cambria Math"/>
+          <w:sz w:val="21"/>
+          <w:szCs w:val="21"/>
+        </w:rPr>
+        <w:t xml:space="preserve">the RMS for every </w:t>
+      </w:r>
+      <w:r>
+        <w:rPr>
+          <w:rFonts w:ascii="Cambria Math" w:hAnsi="Cambria Math"/>
+          <w:sz w:val="21"/>
+          <w:szCs w:val="21"/>
+        </w:rPr>
+        <w:t xml:space="preserve">possible </w:t>
+      </w:r>
+      <w:r>
+        <w:rPr>
+          <w:rFonts w:ascii="Cambria Math" w:hAnsi="Cambria Math"/>
+          <w:sz w:val="21"/>
+          <w:szCs w:val="21"/>
+        </w:rPr>
+        <w:t>combination of three factors</w:t>
+      </w:r>
+      <w:r>
+        <w:rPr>
+          <w:rFonts w:ascii="Cambria Math" w:hAnsi="Cambria Math"/>
+          <w:sz w:val="21"/>
+          <w:szCs w:val="21"/>
+        </w:rPr>
+        <w:t xml:space="preserve">, a technique called grid search. </w:t>
+      </w:r>
+      <w:r>
+        <w:rPr>
+          <w:rFonts w:ascii="Cambria Math" w:hAnsi="Cambria Math"/>
+          <w:sz w:val="21"/>
+          <w:szCs w:val="21"/>
+        </w:rPr>
+        <w:t>The smallest RMS found from grid search used the following factors</w:t>
+      </w:r>
+      <w:r>
+        <w:rPr>
+          <w:rFonts w:ascii="Cambria Math" w:hAnsi="Cambria Math"/>
+          <w:sz w:val="21"/>
+          <w:szCs w:val="21"/>
+        </w:rPr>
+        <w:t xml:space="preserve"> from the training data</w:t>
+      </w:r>
+      <w:r>
+        <w:rPr>
+          <w:rFonts w:ascii="Cambria Math" w:hAnsi="Cambria Math"/>
+          <w:sz w:val="21"/>
+          <w:szCs w:val="21"/>
+        </w:rPr>
+        <w:t>:</w:t>
       </w:r>
     </w:p>
     <w:p>
@@ -850,7 +1227,81 @@
           <w:sz w:val="21"/>
           <w:szCs w:val="21"/>
         </w:rPr>
-        <w:t xml:space="preserve">with </w:t>
+        <w:t>j = {</w:t>
+      </w:r>
+      <w:r>
+        <w:rPr>
+          <w:rFonts w:ascii="Cambria Math" w:hAnsi="Cambria Math"/>
+          <w:sz w:val="21"/>
+          <w:szCs w:val="21"/>
+        </w:rPr>
+        <w:t>2</w:t>
+      </w:r>
+      <w:r>
+        <w:rPr>
+          <w:rFonts w:ascii="Cambria Math" w:hAnsi="Cambria Math"/>
+          <w:sz w:val="21"/>
+          <w:szCs w:val="21"/>
+        </w:rPr>
+        <w:t xml:space="preserve">, </w:t>
+      </w:r>
+      <w:r>
+        <w:rPr>
+          <w:rFonts w:ascii="Cambria Math" w:hAnsi="Cambria Math"/>
+          <w:sz w:val="21"/>
+          <w:szCs w:val="21"/>
+        </w:rPr>
+        <w:t>4</w:t>
+      </w:r>
+      <w:r>
+        <w:rPr>
+          <w:rFonts w:ascii="Cambria Math" w:hAnsi="Cambria Math"/>
+          <w:sz w:val="21"/>
+          <w:szCs w:val="21"/>
+        </w:rPr>
+        <w:t xml:space="preserve">, </w:t>
+      </w:r>
+      <w:r>
+        <w:rPr>
+          <w:rFonts w:ascii="Cambria Math" w:hAnsi="Cambria Math"/>
+          <w:sz w:val="21"/>
+          <w:szCs w:val="21"/>
+        </w:rPr>
+        <w:t>8</w:t>
+      </w:r>
+      <w:r>
+        <w:rPr>
+          <w:rFonts w:ascii="Cambria Math" w:hAnsi="Cambria Math"/>
+          <w:sz w:val="21"/>
+          <w:szCs w:val="21"/>
+        </w:rPr>
+        <w:t>},</w:t>
+      </w:r>
+    </w:p>
+    <w:p>
+      <w:pPr>
+        <w:jc w:val="center"/>
+        <w:rPr>
+          <w:rFonts w:ascii="Cambria Math" w:hAnsi="Cambria Math"/>
+          <w:sz w:val="21"/>
+          <w:szCs w:val="21"/>
+        </w:rPr>
+      </w:pPr>
+      <w:r>
+        <w:rPr>
+          <w:rFonts w:ascii="Cambria Math" w:hAnsi="Cambria Math"/>
+          <w:sz w:val="21"/>
+          <w:szCs w:val="21"/>
+        </w:rPr>
+        <w:t>and</w:t>
+      </w:r>
+      <w:r>
+        <w:rPr>
+          <w:rFonts w:ascii="Cambria Math" w:hAnsi="Cambria Math"/>
+          <w:sz w:val="21"/>
+          <w:szCs w:val="21"/>
+        </w:rPr>
+        <w:t xml:space="preserve"> </w:t>
       </w:r>
       <w:r>
         <w:rPr>
@@ -918,7 +1369,15 @@
           <w:sz w:val="21"/>
           <w:szCs w:val="21"/>
         </w:rPr>
-        <w:t>Next, this model must be trained to predict ratings for wines based on the three optimal factors. Using the method of least-squares yields the following equation.</w:t>
+        <w:t>Next, this model must be trained to predict ratings for wines based on the three optimal factors. Using the method of least-squares yields the following equation</w:t>
+      </w:r>
+      <w:r>
+        <w:rPr>
+          <w:rFonts w:ascii="Cambria Math" w:hAnsi="Cambria Math"/>
+          <w:sz w:val="21"/>
+          <w:szCs w:val="21"/>
+        </w:rPr>
+        <w:t>:</w:t>
       </w:r>
     </w:p>
     <w:p>
@@ -1033,6 +1492,7 @@
     </w:p>
     <w:p>
       <w:pPr>
+        <w:jc w:val="center"/>
         <w:rPr>
           <w:rFonts w:ascii="Cambria Math" w:eastAsiaTheme="minorEastAsia" w:hAnsi="Cambria Math"/>
           <w:sz w:val="21"/>
@@ -1045,105 +1505,507 @@
           <w:sz w:val="21"/>
           <w:szCs w:val="21"/>
         </w:rPr>
-        <w:t>The matrix [</w:t>
-      </w:r>
-      <w:r>
-        <w:rPr>
-          <w:rFonts w:ascii="Cambria Math" w:eastAsiaTheme="minorEastAsia" w:hAnsi="Cambria Math"/>
-          <w:sz w:val="21"/>
-          <w:szCs w:val="21"/>
-        </w:rPr>
-        <w:t>A</w:t>
-      </w:r>
-      <w:r>
-        <w:rPr>
-          <w:rFonts w:ascii="Cambria Math" w:eastAsiaTheme="minorEastAsia" w:hAnsi="Cambria Math"/>
-          <w:sz w:val="21"/>
-          <w:szCs w:val="21"/>
-        </w:rPr>
-        <w:t>]</w:t>
-      </w:r>
-      <w:r>
-        <w:rPr>
-          <w:rFonts w:ascii="Cambria Math" w:eastAsiaTheme="minorEastAsia" w:hAnsi="Cambria Math"/>
-          <w:sz w:val="21"/>
-          <w:szCs w:val="21"/>
-        </w:rPr>
-        <w:t xml:space="preserve"> has </w:t>
-      </w:r>
-      <w:r>
-        <w:rPr>
-          <w:rFonts w:ascii="Cambria Math" w:eastAsiaTheme="minorEastAsia" w:hAnsi="Cambria Math"/>
-          <w:sz w:val="21"/>
-          <w:szCs w:val="21"/>
-        </w:rPr>
-        <w:t xml:space="preserve">four columns with </w:t>
-      </w:r>
-      <w:r>
-        <w:rPr>
-          <w:rFonts w:ascii="Cambria Math" w:eastAsiaTheme="minorEastAsia" w:hAnsi="Cambria Math"/>
-          <w:sz w:val="21"/>
-          <w:szCs w:val="21"/>
-        </w:rPr>
-        <w:t>ones in the fir</w:t>
-      </w:r>
-      <w:r>
-        <w:rPr>
-          <w:rFonts w:ascii="Cambria Math" w:eastAsiaTheme="minorEastAsia" w:hAnsi="Cambria Math"/>
-          <w:sz w:val="21"/>
-          <w:szCs w:val="21"/>
-        </w:rPr>
-        <w:t xml:space="preserve">st, </w:t>
-      </w:r>
-      <w:r>
-        <w:rPr>
-          <w:rFonts w:ascii="Cambria Math" w:eastAsiaTheme="minorEastAsia" w:hAnsi="Cambria Math"/>
-          <w:sz w:val="21"/>
-          <w:szCs w:val="21"/>
-        </w:rPr>
-        <w:t xml:space="preserve">and the three </w:t>
-      </w:r>
-      <w:r>
-        <w:rPr>
-          <w:rFonts w:ascii="Cambria Math" w:eastAsiaTheme="minorEastAsia" w:hAnsi="Cambria Math"/>
-          <w:sz w:val="21"/>
-          <w:szCs w:val="21"/>
-        </w:rPr>
-        <w:t>optimal factor</w:t>
-      </w:r>
-      <w:r>
-        <w:rPr>
-          <w:rFonts w:ascii="Cambria Math" w:eastAsiaTheme="minorEastAsia" w:hAnsi="Cambria Math"/>
-          <w:sz w:val="21"/>
-          <w:szCs w:val="21"/>
-        </w:rPr>
-        <w:t xml:space="preserve"> vectors </w:t>
-      </w:r>
-      <w:bookmarkStart w:id="0" w:name="_GoBack"/>
-      <w:bookmarkEnd w:id="0"/>
-      <w:r>
-        <w:rPr>
-          <w:rFonts w:ascii="Cambria Math" w:eastAsiaTheme="minorEastAsia" w:hAnsi="Cambria Math"/>
-          <w:sz w:val="21"/>
-          <w:szCs w:val="21"/>
-        </w:rPr>
-        <w:t xml:space="preserve">from </w:t>
-      </w:r>
-      <w:r>
-        <w:rPr>
-          <w:rFonts w:ascii="Cambria Math" w:eastAsiaTheme="minorEastAsia" w:hAnsi="Cambria Math"/>
-          <w:sz w:val="21"/>
-          <w:szCs w:val="21"/>
-        </w:rPr>
-        <w:t>the training data</w:t>
-      </w:r>
-      <w:r>
-        <w:rPr>
-          <w:rFonts w:ascii="Cambria Math" w:eastAsiaTheme="minorEastAsia" w:hAnsi="Cambria Math"/>
-          <w:sz w:val="21"/>
-          <w:szCs w:val="21"/>
-        </w:rPr>
-        <w:t xml:space="preserve"> in the next three. </w:t>
+        <w:t>w</w:t>
+      </w:r>
+      <w:r>
+        <w:rPr>
+          <w:rFonts w:ascii="Cambria Math" w:eastAsiaTheme="minorEastAsia" w:hAnsi="Cambria Math"/>
+          <w:sz w:val="21"/>
+          <w:szCs w:val="21"/>
+        </w:rPr>
+        <w:t>here</w:t>
+      </w:r>
+      <w:r>
+        <w:rPr>
+          <w:rFonts w:ascii="Cambria Math" w:eastAsiaTheme="minorEastAsia" w:hAnsi="Cambria Math"/>
+          <w:sz w:val="21"/>
+          <w:szCs w:val="21"/>
+        </w:rPr>
+        <w:t xml:space="preserve"> </w:t>
+      </w:r>
+      <w:r>
+        <w:rPr>
+          <w:rFonts w:ascii="Cambria Math" w:eastAsiaTheme="minorEastAsia" w:hAnsi="Cambria Math"/>
+          <w:sz w:val="21"/>
+          <w:szCs w:val="21"/>
+        </w:rPr>
+        <w:t xml:space="preserve"> </w:t>
+      </w:r>
+      <m:oMath>
+        <m:d>
+          <m:dPr>
+            <m:begChr m:val="["/>
+            <m:endChr m:val="]"/>
+            <m:ctrlPr>
+              <w:rPr>
+                <w:rFonts w:ascii="Cambria Math" w:eastAsiaTheme="minorEastAsia" w:hAnsi="Cambria Math"/>
+                <w:sz w:val="21"/>
+                <w:szCs w:val="21"/>
+              </w:rPr>
+            </m:ctrlPr>
+          </m:dPr>
+          <m:e>
+            <m:r>
+              <m:rPr>
+                <m:sty m:val="p"/>
+              </m:rPr>
+              <w:rPr>
+                <w:rFonts w:ascii="Cambria Math" w:eastAsiaTheme="minorEastAsia" w:hAnsi="Cambria Math"/>
+                <w:sz w:val="21"/>
+                <w:szCs w:val="21"/>
+              </w:rPr>
+              <m:t>A</m:t>
+            </m:r>
+          </m:e>
+        </m:d>
+        <m:r>
+          <m:rPr>
+            <m:sty m:val="p"/>
+          </m:rPr>
+          <w:rPr>
+            <w:rFonts w:ascii="Cambria Math" w:eastAsiaTheme="minorEastAsia" w:hAnsi="Cambria Math"/>
+            <w:sz w:val="21"/>
+            <w:szCs w:val="21"/>
+          </w:rPr>
+          <m:t>=</m:t>
+        </m:r>
+        <m:r>
+          <m:rPr>
+            <m:sty m:val="p"/>
+          </m:rPr>
+          <w:rPr>
+            <w:rFonts w:ascii="Cambria Math" w:eastAsiaTheme="minorEastAsia" w:hAnsi="Cambria Math"/>
+            <w:sz w:val="21"/>
+            <w:szCs w:val="21"/>
+          </w:rPr>
+          <m:t xml:space="preserve"> </m:t>
+        </m:r>
+        <m:d>
+          <m:dPr>
+            <m:ctrlPr>
+              <w:rPr>
+                <w:rFonts w:ascii="Cambria Math" w:eastAsiaTheme="minorEastAsia" w:hAnsi="Cambria Math"/>
+                <w:sz w:val="21"/>
+                <w:szCs w:val="21"/>
+              </w:rPr>
+            </m:ctrlPr>
+          </m:dPr>
+          <m:e>
+            <m:m>
+              <m:mPr>
+                <m:mcs>
+                  <m:mc>
+                    <m:mcPr>
+                      <m:count m:val="3"/>
+                      <m:mcJc m:val="center"/>
+                    </m:mcPr>
+                  </m:mc>
+                </m:mcs>
+                <m:ctrlPr>
+                  <w:rPr>
+                    <w:rFonts w:ascii="Cambria Math" w:eastAsiaTheme="minorEastAsia" w:hAnsi="Cambria Math"/>
+                    <w:sz w:val="21"/>
+                    <w:szCs w:val="21"/>
+                  </w:rPr>
+                </m:ctrlPr>
+              </m:mPr>
+              <m:mr>
+                <m:e>
+                  <m:r>
+                    <w:rPr>
+                      <w:rFonts w:ascii="Cambria Math" w:hAnsi="Cambria Math"/>
+                      <w:sz w:val="21"/>
+                      <w:szCs w:val="21"/>
+                    </w:rPr>
+                    <m:t>⋮</m:t>
+                  </m:r>
+                </m:e>
+                <m:e>
+                  <m:r>
+                    <m:rPr>
+                      <m:sty m:val="p"/>
+                    </m:rPr>
+                    <w:rPr>
+                      <w:rFonts w:ascii="Cambria Math" w:hAnsi="Cambria Math"/>
+                      <w:sz w:val="21"/>
+                      <w:szCs w:val="21"/>
+                    </w:rPr>
+                    <m:t>⋮</m:t>
+                  </m:r>
+                </m:e>
+                <m:e>
+                  <m:r>
+                    <w:rPr>
+                      <w:rFonts w:ascii="Cambria Math" w:hAnsi="Cambria Math"/>
+                      <w:sz w:val="21"/>
+                      <w:szCs w:val="21"/>
+                    </w:rPr>
+                    <m:t>⋮</m:t>
+                  </m:r>
+                </m:e>
+              </m:mr>
+              <m:mr>
+                <m:e>
+                  <m:r>
+                    <m:rPr>
+                      <m:sty m:val="p"/>
+                    </m:rPr>
+                    <w:rPr>
+                      <w:rFonts w:ascii="Cambria Math" w:hAnsi="Cambria Math"/>
+                      <w:sz w:val="21"/>
+                      <w:szCs w:val="21"/>
+                    </w:rPr>
+                    <m:t>1</m:t>
+                  </m:r>
+                </m:e>
+                <m:e>
+                  <m:sSub>
+                    <m:sSubPr>
+                      <m:ctrlPr>
+                        <w:rPr>
+                          <w:rFonts w:ascii="Cambria Math" w:eastAsiaTheme="minorEastAsia" w:hAnsi="Cambria Math"/>
+                          <w:i/>
+                          <w:sz w:val="21"/>
+                          <w:szCs w:val="21"/>
+                        </w:rPr>
+                      </m:ctrlPr>
+                    </m:sSubPr>
+                    <m:e>
+                      <m:sSub>
+                        <m:sSubPr>
+                          <m:ctrlPr>
+                            <w:rPr>
+                              <w:rFonts w:ascii="Cambria Math" w:eastAsiaTheme="minorEastAsia" w:hAnsi="Cambria Math"/>
+                              <w:i/>
+                              <w:sz w:val="21"/>
+                              <w:szCs w:val="21"/>
+                            </w:rPr>
+                          </m:ctrlPr>
+                        </m:sSubPr>
+                        <m:e>
+                          <m:acc>
+                            <m:accPr>
+                              <m:chr m:val="⃑"/>
+                              <m:ctrlPr>
+                                <w:rPr>
+                                  <w:rFonts w:ascii="Cambria Math" w:eastAsiaTheme="minorEastAsia" w:hAnsi="Cambria Math"/>
+                                  <w:i/>
+                                  <w:sz w:val="21"/>
+                                  <w:szCs w:val="21"/>
+                                </w:rPr>
+                              </m:ctrlPr>
+                            </m:accPr>
+                            <m:e>
+                              <m:r>
+                                <w:rPr>
+                                  <w:rFonts w:ascii="Cambria Math" w:eastAsiaTheme="minorEastAsia" w:hAnsi="Cambria Math"/>
+                                  <w:sz w:val="21"/>
+                                  <w:szCs w:val="21"/>
+                                </w:rPr>
+                                <m:t>x</m:t>
+                              </m:r>
+                            </m:e>
+                          </m:acc>
+                        </m:e>
+                        <m:sub>
+                          <m:r>
+                            <w:rPr>
+                              <w:rFonts w:ascii="Cambria Math" w:eastAsiaTheme="minorEastAsia" w:hAnsi="Cambria Math"/>
+                              <w:sz w:val="21"/>
+                              <w:szCs w:val="21"/>
+                            </w:rPr>
+                            <m:t>j</m:t>
+                          </m:r>
+                        </m:sub>
+                      </m:sSub>
+                    </m:e>
+                    <m:sub>
+                      <m:r>
+                        <w:rPr>
+                          <w:rFonts w:ascii="Cambria Math" w:eastAsiaTheme="minorEastAsia" w:hAnsi="Cambria Math"/>
+                          <w:sz w:val="21"/>
+                          <w:szCs w:val="21"/>
+                        </w:rPr>
+                        <m:t>1</m:t>
+                      </m:r>
+                    </m:sub>
+                  </m:sSub>
+                </m:e>
+                <m:e>
+                  <m:sSub>
+                    <m:sSubPr>
+                      <m:ctrlPr>
+                        <w:rPr>
+                          <w:rFonts w:ascii="Cambria Math" w:eastAsiaTheme="minorEastAsia" w:hAnsi="Cambria Math"/>
+                          <w:i/>
+                          <w:sz w:val="21"/>
+                          <w:szCs w:val="21"/>
+                        </w:rPr>
+                      </m:ctrlPr>
+                    </m:sSubPr>
+                    <m:e>
+                      <m:sSub>
+                        <m:sSubPr>
+                          <m:ctrlPr>
+                            <w:rPr>
+                              <w:rFonts w:ascii="Cambria Math" w:eastAsiaTheme="minorEastAsia" w:hAnsi="Cambria Math"/>
+                              <w:i/>
+                              <w:sz w:val="21"/>
+                              <w:szCs w:val="21"/>
+                            </w:rPr>
+                          </m:ctrlPr>
+                        </m:sSubPr>
+                        <m:e>
+                          <m:acc>
+                            <m:accPr>
+                              <m:chr m:val="⃑"/>
+                              <m:ctrlPr>
+                                <w:rPr>
+                                  <w:rFonts w:ascii="Cambria Math" w:eastAsiaTheme="minorEastAsia" w:hAnsi="Cambria Math"/>
+                                  <w:i/>
+                                  <w:sz w:val="21"/>
+                                  <w:szCs w:val="21"/>
+                                </w:rPr>
+                              </m:ctrlPr>
+                            </m:accPr>
+                            <m:e>
+                              <m:r>
+                                <w:rPr>
+                                  <w:rFonts w:ascii="Cambria Math" w:eastAsiaTheme="minorEastAsia" w:hAnsi="Cambria Math"/>
+                                  <w:sz w:val="21"/>
+                                  <w:szCs w:val="21"/>
+                                </w:rPr>
+                                <m:t>x</m:t>
+                              </m:r>
+                            </m:e>
+                          </m:acc>
+                        </m:e>
+                        <m:sub>
+                          <m:r>
+                            <w:rPr>
+                              <w:rFonts w:ascii="Cambria Math" w:eastAsiaTheme="minorEastAsia" w:hAnsi="Cambria Math"/>
+                              <w:sz w:val="21"/>
+                              <w:szCs w:val="21"/>
+                            </w:rPr>
+                            <m:t>j</m:t>
+                          </m:r>
+                        </m:sub>
+                      </m:sSub>
+                    </m:e>
+                    <m:sub>
+                      <m:r>
+                        <w:rPr>
+                          <w:rFonts w:ascii="Cambria Math" w:eastAsiaTheme="minorEastAsia" w:hAnsi="Cambria Math"/>
+                          <w:sz w:val="21"/>
+                          <w:szCs w:val="21"/>
+                        </w:rPr>
+                        <m:t>2</m:t>
+                      </m:r>
+                    </m:sub>
+                  </m:sSub>
+                </m:e>
+              </m:mr>
+              <m:mr>
+                <m:e>
+                  <m:r>
+                    <w:rPr>
+                      <w:rFonts w:ascii="Cambria Math" w:hAnsi="Cambria Math"/>
+                      <w:sz w:val="21"/>
+                      <w:szCs w:val="21"/>
+                    </w:rPr>
+                    <m:t>⋮</m:t>
+                  </m:r>
+                </m:e>
+                <m:e>
+                  <m:r>
+                    <m:rPr>
+                      <m:sty m:val="p"/>
+                    </m:rPr>
+                    <w:rPr>
+                      <w:rFonts w:ascii="Cambria Math" w:hAnsi="Cambria Math"/>
+                      <w:sz w:val="21"/>
+                      <w:szCs w:val="21"/>
+                    </w:rPr>
+                    <m:t>⋮</m:t>
+                  </m:r>
+                </m:e>
+                <m:e>
+                  <m:r>
+                    <w:rPr>
+                      <w:rFonts w:ascii="Cambria Math" w:hAnsi="Cambria Math"/>
+                      <w:sz w:val="21"/>
+                      <w:szCs w:val="21"/>
+                    </w:rPr>
+                    <m:t>⋮</m:t>
+                  </m:r>
+                </m:e>
+              </m:mr>
+            </m:m>
+            <m:r>
+              <w:rPr>
+                <w:rFonts w:ascii="Cambria Math" w:eastAsiaTheme="minorEastAsia" w:hAnsi="Cambria Math"/>
+                <w:sz w:val="21"/>
+                <w:szCs w:val="21"/>
+              </w:rPr>
+              <m:t xml:space="preserve">    </m:t>
+            </m:r>
+            <m:m>
+              <m:mPr>
+                <m:mcs>
+                  <m:mc>
+                    <m:mcPr>
+                      <m:count m:val="1"/>
+                      <m:mcJc m:val="center"/>
+                    </m:mcPr>
+                  </m:mc>
+                </m:mcs>
+                <m:ctrlPr>
+                  <w:rPr>
+                    <w:rFonts w:ascii="Cambria Math" w:eastAsiaTheme="minorEastAsia" w:hAnsi="Cambria Math"/>
+                    <w:i/>
+                    <w:sz w:val="21"/>
+                    <w:szCs w:val="21"/>
+                  </w:rPr>
+                </m:ctrlPr>
+              </m:mPr>
+              <m:mr>
+                <m:e>
+                  <m:r>
+                    <w:rPr>
+                      <w:rFonts w:ascii="Cambria Math" w:hAnsi="Cambria Math"/>
+                      <w:sz w:val="21"/>
+                      <w:szCs w:val="21"/>
+                    </w:rPr>
+                    <m:t>⋮</m:t>
+                  </m:r>
+                </m:e>
+              </m:mr>
+              <m:mr>
+                <m:e>
+                  <m:sSub>
+                    <m:sSubPr>
+                      <m:ctrlPr>
+                        <w:rPr>
+                          <w:rFonts w:ascii="Cambria Math" w:eastAsiaTheme="minorEastAsia" w:hAnsi="Cambria Math"/>
+                          <w:i/>
+                          <w:sz w:val="21"/>
+                          <w:szCs w:val="21"/>
+                        </w:rPr>
+                      </m:ctrlPr>
+                    </m:sSubPr>
+                    <m:e>
+                      <m:sSub>
+                        <m:sSubPr>
+                          <m:ctrlPr>
+                            <w:rPr>
+                              <w:rFonts w:ascii="Cambria Math" w:eastAsiaTheme="minorEastAsia" w:hAnsi="Cambria Math"/>
+                              <w:i/>
+                              <w:sz w:val="21"/>
+                              <w:szCs w:val="21"/>
+                            </w:rPr>
+                          </m:ctrlPr>
+                        </m:sSubPr>
+                        <m:e>
+                          <m:acc>
+                            <m:accPr>
+                              <m:chr m:val="⃑"/>
+                              <m:ctrlPr>
+                                <w:rPr>
+                                  <w:rFonts w:ascii="Cambria Math" w:eastAsiaTheme="minorEastAsia" w:hAnsi="Cambria Math"/>
+                                  <w:i/>
+                                  <w:sz w:val="21"/>
+                                  <w:szCs w:val="21"/>
+                                </w:rPr>
+                              </m:ctrlPr>
+                            </m:accPr>
+                            <m:e>
+                              <m:r>
+                                <w:rPr>
+                                  <w:rFonts w:ascii="Cambria Math" w:eastAsiaTheme="minorEastAsia" w:hAnsi="Cambria Math"/>
+                                  <w:sz w:val="21"/>
+                                  <w:szCs w:val="21"/>
+                                </w:rPr>
+                                <m:t>x</m:t>
+                              </m:r>
+                            </m:e>
+                          </m:acc>
+                        </m:e>
+                        <m:sub>
+                          <m:r>
+                            <w:rPr>
+                              <w:rFonts w:ascii="Cambria Math" w:eastAsiaTheme="minorEastAsia" w:hAnsi="Cambria Math"/>
+                              <w:sz w:val="21"/>
+                              <w:szCs w:val="21"/>
+                            </w:rPr>
+                            <m:t>j</m:t>
+                          </m:r>
+                        </m:sub>
+                      </m:sSub>
+                    </m:e>
+                    <m:sub>
+                      <m:r>
+                        <w:rPr>
+                          <w:rFonts w:ascii="Cambria Math" w:eastAsiaTheme="minorEastAsia" w:hAnsi="Cambria Math"/>
+                          <w:sz w:val="21"/>
+                          <w:szCs w:val="21"/>
+                        </w:rPr>
+                        <m:t>3</m:t>
+                      </m:r>
+                    </m:sub>
+                  </m:sSub>
+                </m:e>
+              </m:mr>
+              <m:mr>
+                <m:e>
+                  <m:r>
+                    <w:rPr>
+                      <w:rFonts w:ascii="Cambria Math" w:hAnsi="Cambria Math"/>
+                      <w:sz w:val="21"/>
+                      <w:szCs w:val="21"/>
+                    </w:rPr>
+                    <m:t>⋮</m:t>
+                  </m:r>
+                </m:e>
+              </m:mr>
+            </m:m>
+          </m:e>
+        </m:d>
+        <m:r>
+          <m:rPr>
+            <m:sty m:val="p"/>
+          </m:rPr>
+          <w:rPr>
+            <w:rFonts w:ascii="Cambria Math" w:eastAsiaTheme="minorEastAsia" w:hAnsi="Cambria Math"/>
+            <w:sz w:val="21"/>
+            <w:szCs w:val="21"/>
+          </w:rPr>
+          <m:t xml:space="preserve"> </m:t>
+        </m:r>
+      </m:oMath>
+      <w:r>
+        <w:rPr>
+          <w:rFonts w:ascii="Cambria Math" w:eastAsiaTheme="minorEastAsia" w:hAnsi="Cambria Math"/>
+          <w:sz w:val="21"/>
+          <w:szCs w:val="21"/>
+        </w:rPr>
+        <w:t>,</w:t>
+      </w:r>
+    </w:p>
+    <w:p>
+      <w:pPr>
+        <w:rPr>
+          <w:rFonts w:ascii="Cambria Math" w:eastAsiaTheme="minorEastAsia" w:hAnsi="Cambria Math"/>
+          <w:sz w:val="21"/>
+          <w:szCs w:val="21"/>
+        </w:rPr>
+      </w:pPr>
+      <w:r>
+        <w:rPr>
+          <w:rFonts w:ascii="Cambria Math" w:eastAsiaTheme="minorEastAsia" w:hAnsi="Cambria Math"/>
+          <w:sz w:val="21"/>
+          <w:szCs w:val="21"/>
+        </w:rPr>
+        <w:t xml:space="preserve">and </w:t>
       </w:r>
       <m:oMath>
         <m:acc>
@@ -1176,7 +2038,23 @@
           <w:sz w:val="21"/>
           <w:szCs w:val="21"/>
         </w:rPr>
-        <w:t xml:space="preserve"> is the known qualit</w:t>
+        <w:t xml:space="preserve"> is the</w:t>
+      </w:r>
+      <w:r>
+        <w:rPr>
+          <w:rFonts w:ascii="Cambria Math" w:eastAsiaTheme="minorEastAsia" w:hAnsi="Cambria Math"/>
+          <w:sz w:val="21"/>
+          <w:szCs w:val="21"/>
+        </w:rPr>
+        <w:t xml:space="preserve"> </w:t>
+      </w:r>
+      <w:r>
+        <w:rPr>
+          <w:rFonts w:ascii="Cambria Math" w:eastAsiaTheme="minorEastAsia" w:hAnsi="Cambria Math"/>
+          <w:sz w:val="21"/>
+          <w:szCs w:val="21"/>
+        </w:rPr>
+        <w:t>qualit</w:t>
       </w:r>
       <w:r>
         <w:rPr>
@@ -1192,39 +2070,80 @@
           <w:sz w:val="21"/>
           <w:szCs w:val="21"/>
         </w:rPr>
-        <w:t xml:space="preserve"> for each wine in </w:t>
-      </w:r>
-      <w:r>
-        <w:rPr>
-          <w:rFonts w:ascii="Cambria Math" w:eastAsiaTheme="minorEastAsia" w:hAnsi="Cambria Math"/>
-          <w:sz w:val="21"/>
-          <w:szCs w:val="21"/>
-        </w:rPr>
-        <w:t>the training data</w:t>
-      </w:r>
-      <w:r>
-        <w:rPr>
-          <w:rFonts w:ascii="Cambria Math" w:eastAsiaTheme="minorEastAsia" w:hAnsi="Cambria Math"/>
-          <w:sz w:val="21"/>
-          <w:szCs w:val="21"/>
-        </w:rPr>
-        <w:t xml:space="preserve">. </w:t>
-      </w:r>
-      <w:r>
-        <w:rPr>
-          <w:rFonts w:ascii="Cambria Math" w:eastAsiaTheme="minorEastAsia" w:hAnsi="Cambria Math"/>
-          <w:sz w:val="21"/>
-          <w:szCs w:val="21"/>
-        </w:rPr>
-        <w:t>U</w:t>
-      </w:r>
-      <w:r>
-        <w:rPr>
-          <w:rFonts w:ascii="Cambria Math" w:eastAsiaTheme="minorEastAsia" w:hAnsi="Cambria Math"/>
-          <w:sz w:val="21"/>
-          <w:szCs w:val="21"/>
-        </w:rPr>
-        <w:t xml:space="preserve">sing MATLAB’S backslash to solve for </w:t>
+        <w:t xml:space="preserve"> for each wine. </w:t>
+      </w:r>
+      <w:r>
+        <w:rPr>
+          <w:rFonts w:ascii="Cambria Math" w:eastAsiaTheme="minorEastAsia" w:hAnsi="Cambria Math"/>
+          <w:sz w:val="21"/>
+          <w:szCs w:val="21"/>
+        </w:rPr>
+        <w:t xml:space="preserve">Having [A] constructed with our optimal factors, and </w:t>
+      </w:r>
+      <m:oMath>
+        <m:acc>
+          <m:accPr>
+            <m:chr m:val="⃑"/>
+            <m:ctrlPr>
+              <w:rPr>
+                <w:rFonts w:ascii="Cambria Math" w:hAnsi="Cambria Math"/>
+                <w:i/>
+                <w:sz w:val="21"/>
+                <w:szCs w:val="21"/>
+              </w:rPr>
+            </m:ctrlPr>
+          </m:accPr>
+          <m:e>
+            <m:r>
+              <w:rPr>
+                <w:rFonts w:ascii="Cambria Math" w:hAnsi="Cambria Math"/>
+                <w:sz w:val="21"/>
+                <w:szCs w:val="21"/>
+              </w:rPr>
+              <m:t>y</m:t>
+            </m:r>
+          </m:e>
+        </m:acc>
+      </m:oMath>
+      <w:r>
+        <w:rPr>
+          <w:rFonts w:ascii="Cambria Math" w:eastAsiaTheme="minorEastAsia" w:hAnsi="Cambria Math"/>
+          <w:sz w:val="21"/>
+          <w:szCs w:val="21"/>
+        </w:rPr>
+        <w:t xml:space="preserve"> </w:t>
+      </w:r>
+      <w:r>
+        <w:rPr>
+          <w:rFonts w:ascii="Cambria Math" w:eastAsiaTheme="minorEastAsia" w:hAnsi="Cambria Math"/>
+          <w:sz w:val="21"/>
+          <w:szCs w:val="21"/>
+        </w:rPr>
+        <w:t xml:space="preserve"> given in the training data, the</w:t>
+      </w:r>
+      <w:r>
+        <w:rPr>
+          <w:rFonts w:ascii="Cambria Math" w:eastAsiaTheme="minorEastAsia" w:hAnsi="Cambria Math"/>
+          <w:sz w:val="21"/>
+          <w:szCs w:val="21"/>
+        </w:rPr>
+        <w:t xml:space="preserve"> </w:t>
+      </w:r>
+      <w:r>
+        <w:rPr>
+          <w:rFonts w:ascii="Cambria Math" w:eastAsiaTheme="minorEastAsia" w:hAnsi="Cambria Math"/>
+          <w:sz w:val="21"/>
+          <w:szCs w:val="21"/>
+        </w:rPr>
+        <w:t>least-squares coefficients</w:t>
+      </w:r>
+      <w:r>
+        <w:rPr>
+          <w:rFonts w:ascii="Cambria Math" w:eastAsiaTheme="minorEastAsia" w:hAnsi="Cambria Math"/>
+          <w:sz w:val="21"/>
+          <w:szCs w:val="21"/>
+        </w:rPr>
+        <w:t xml:space="preserve"> vector </w:t>
       </w:r>
       <m:oMath>
         <m:acc>
@@ -1267,7 +2186,23 @@
           <w:sz w:val="21"/>
           <w:szCs w:val="21"/>
         </w:rPr>
-        <w:t>yields the least-squares coefficients</w:t>
+        <w:t xml:space="preserve">can be solved for using </w:t>
+      </w:r>
+      <w:r>
+        <w:rPr>
+          <w:rFonts w:ascii="Cambria Math" w:eastAsiaTheme="minorEastAsia" w:hAnsi="Cambria Math"/>
+          <w:sz w:val="21"/>
+          <w:szCs w:val="21"/>
+        </w:rPr>
+        <w:t>MATLAB’</w:t>
+      </w:r>
+      <w:r>
+        <w:rPr>
+          <w:rFonts w:ascii="Cambria Math" w:eastAsiaTheme="minorEastAsia" w:hAnsi="Cambria Math"/>
+          <w:sz w:val="21"/>
+          <w:szCs w:val="21"/>
+        </w:rPr>
+        <w:t>s backslash</w:t>
       </w:r>
       <w:r>
         <w:rPr>
@@ -1307,7 +2242,23 @@
           <w:sz w:val="21"/>
           <w:szCs w:val="21"/>
         </w:rPr>
-        <w:t xml:space="preserve">trained </w:t>
+        <w:t>trained</w:t>
+      </w:r>
+      <w:r>
+        <w:rPr>
+          <w:rFonts w:ascii="Cambria Math" w:eastAsiaTheme="minorEastAsia" w:hAnsi="Cambria Math"/>
+          <w:sz w:val="21"/>
+          <w:szCs w:val="21"/>
+        </w:rPr>
+        <w:t xml:space="preserve"> vector</w:t>
+      </w:r>
+      <w:r>
+        <w:rPr>
+          <w:rFonts w:ascii="Cambria Math" w:eastAsiaTheme="minorEastAsia" w:hAnsi="Cambria Math"/>
+          <w:sz w:val="21"/>
+          <w:szCs w:val="21"/>
+        </w:rPr>
+        <w:t xml:space="preserve"> </w:t>
       </w:r>
       <m:oMath>
         <m:r>
@@ -1353,6 +2304,14 @@
           <w:sz w:val="21"/>
           <w:szCs w:val="21"/>
         </w:rPr>
+        <w:t>, for any</w:t>
+      </w:r>
+      <w:r>
+        <w:rPr>
+          <w:rFonts w:ascii="Cambria Math" w:eastAsiaTheme="minorEastAsia" w:hAnsi="Cambria Math"/>
+          <w:sz w:val="21"/>
+          <w:szCs w:val="21"/>
+        </w:rPr>
         <w:t xml:space="preserve"> </w:t>
       </w:r>
       <w:r>
@@ -1361,7 +2320,7 @@
           <w:sz w:val="21"/>
           <w:szCs w:val="21"/>
         </w:rPr>
-        <w:t xml:space="preserve">vector, for any matrix [A] of wine data, the corresponding quality rating </w:t>
+        <w:t xml:space="preserve">matrix [A] of wine data, the corresponding quality rating </w:t>
       </w:r>
       <m:oMath>
         <m:acc>
@@ -1396,7 +2355,39 @@
           <w:sz w:val="21"/>
           <w:szCs w:val="21"/>
         </w:rPr>
-        <w:t xml:space="preserve"> can be predicted. </w:t>
+        <w:t xml:space="preserve"> </w:t>
+      </w:r>
+      <w:r>
+        <w:rPr>
+          <w:rFonts w:ascii="Cambria Math" w:eastAsiaTheme="minorEastAsia" w:hAnsi="Cambria Math"/>
+          <w:sz w:val="21"/>
+          <w:szCs w:val="21"/>
+        </w:rPr>
+        <w:t xml:space="preserve"> </w:t>
+      </w:r>
+      <w:r>
+        <w:rPr>
+          <w:rFonts w:ascii="Cambria Math" w:eastAsiaTheme="minorEastAsia" w:hAnsi="Cambria Math"/>
+          <w:sz w:val="21"/>
+          <w:szCs w:val="21"/>
+        </w:rPr>
+        <w:t>can be predicte</w:t>
+      </w:r>
+      <w:r>
+        <w:rPr>
+          <w:rFonts w:ascii="Cambria Math" w:eastAsiaTheme="minorEastAsia" w:hAnsi="Cambria Math"/>
+          <w:sz w:val="21"/>
+          <w:szCs w:val="21"/>
+        </w:rPr>
+        <w:t>d</w:t>
+      </w:r>
+      <w:r>
+        <w:rPr>
+          <w:rFonts w:ascii="Cambria Math" w:eastAsiaTheme="minorEastAsia" w:hAnsi="Cambria Math"/>
+          <w:sz w:val="21"/>
+          <w:szCs w:val="21"/>
+        </w:rPr>
+        <w:t xml:space="preserve">. </w:t>
       </w:r>
     </w:p>
     <w:tbl>
@@ -1420,13 +2411,15 @@
               <w:jc w:val="center"/>
               <w:rPr>
                 <w:rFonts w:ascii="Cambria Math" w:eastAsiaTheme="minorEastAsia" w:hAnsi="Cambria Math"/>
-                <w:sz w:val="21"/>
-                <w:szCs w:val="21"/>
-              </w:rPr>
-            </w:pPr>
-            <w:r>
-              <w:rPr>
-                <w:rFonts w:ascii="Cambria Math" w:eastAsiaTheme="minorEastAsia" w:hAnsi="Cambria Math"/>
+                <w:b/>
+                <w:sz w:val="21"/>
+                <w:szCs w:val="21"/>
+              </w:rPr>
+            </w:pPr>
+            <w:r>
+              <w:rPr>
+                <w:rFonts w:ascii="Cambria Math" w:eastAsiaTheme="minorEastAsia" w:hAnsi="Cambria Math"/>
+                <w:b/>
                 <w:sz w:val="21"/>
                 <w:szCs w:val="21"/>
               </w:rPr>
@@ -1443,13 +2436,15 @@
               <w:jc w:val="center"/>
               <w:rPr>
                 <w:rFonts w:ascii="Cambria Math" w:eastAsiaTheme="minorEastAsia" w:hAnsi="Cambria Math"/>
-                <w:sz w:val="21"/>
-                <w:szCs w:val="21"/>
-              </w:rPr>
-            </w:pPr>
-            <w:r>
-              <w:rPr>
-                <w:rFonts w:ascii="Cambria Math" w:eastAsiaTheme="minorEastAsia" w:hAnsi="Cambria Math"/>
+                <w:b/>
+                <w:sz w:val="21"/>
+                <w:szCs w:val="21"/>
+              </w:rPr>
+            </w:pPr>
+            <w:r>
+              <w:rPr>
+                <w:rFonts w:ascii="Cambria Math" w:eastAsiaTheme="minorEastAsia" w:hAnsi="Cambria Math"/>
+                <w:b/>
                 <w:sz w:val="21"/>
                 <w:szCs w:val="21"/>
               </w:rPr>
@@ -1466,13 +2461,15 @@
               <w:jc w:val="center"/>
               <w:rPr>
                 <w:rFonts w:ascii="Cambria Math" w:eastAsiaTheme="minorEastAsia" w:hAnsi="Cambria Math"/>
-                <w:sz w:val="21"/>
-                <w:szCs w:val="21"/>
-              </w:rPr>
-            </w:pPr>
-            <w:r>
-              <w:rPr>
-                <w:rFonts w:ascii="Cambria Math" w:eastAsiaTheme="minorEastAsia" w:hAnsi="Cambria Math"/>
+                <w:b/>
+                <w:sz w:val="21"/>
+                <w:szCs w:val="21"/>
+              </w:rPr>
+            </w:pPr>
+            <w:r>
+              <w:rPr>
+                <w:rFonts w:ascii="Cambria Math" w:eastAsiaTheme="minorEastAsia" w:hAnsi="Cambria Math"/>
+                <w:b/>
                 <w:sz w:val="21"/>
                 <w:szCs w:val="21"/>
               </w:rPr>
@@ -1854,7 +2851,25 @@
           <w:sz w:val="20"/>
           <w:szCs w:val="21"/>
         </w:rPr>
-        <w:t xml:space="preserve">Table 1: Quality </w:t>
+        <w:t xml:space="preserve">Table </w:t>
+      </w:r>
+      <w:r>
+        <w:rPr>
+          <w:rFonts w:ascii="Cambria Math" w:eastAsiaTheme="minorEastAsia" w:hAnsi="Cambria Math"/>
+          <w:i/>
+          <w:sz w:val="20"/>
+          <w:szCs w:val="21"/>
+        </w:rPr>
+        <w:t>2</w:t>
+      </w:r>
+      <w:r>
+        <w:rPr>
+          <w:rFonts w:ascii="Cambria Math" w:eastAsiaTheme="minorEastAsia" w:hAnsi="Cambria Math"/>
+          <w:i/>
+          <w:sz w:val="20"/>
+          <w:szCs w:val="21"/>
+        </w:rPr>
+        <w:t xml:space="preserve">: Quality </w:t>
       </w:r>
       <w:r>
         <w:rPr>
@@ -1963,7 +2978,47 @@
           <w:sz w:val="21"/>
           <w:szCs w:val="21"/>
         </w:rPr>
-        <w:t>; the results sorted in descending order by rating are shown in table 1</w:t>
+        <w:t>; the results sorted in descending order by rating</w:t>
+      </w:r>
+      <w:r>
+        <w:rPr>
+          <w:rFonts w:ascii="Cambria Math" w:eastAsiaTheme="minorEastAsia" w:hAnsi="Cambria Math"/>
+          <w:sz w:val="21"/>
+          <w:szCs w:val="21"/>
+        </w:rPr>
+        <w:t>s</w:t>
+      </w:r>
+      <w:r>
+        <w:rPr>
+          <w:rFonts w:ascii="Cambria Math" w:eastAsiaTheme="minorEastAsia" w:hAnsi="Cambria Math"/>
+          <w:sz w:val="21"/>
+          <w:szCs w:val="21"/>
+        </w:rPr>
+        <w:t xml:space="preserve"> </w:t>
+      </w:r>
+      <w:r>
+        <w:rPr>
+          <w:rFonts w:ascii="Cambria Math" w:eastAsiaTheme="minorEastAsia" w:hAnsi="Cambria Math"/>
+          <w:sz w:val="21"/>
+          <w:szCs w:val="21"/>
+        </w:rPr>
+        <w:t>is</w:t>
+      </w:r>
+      <w:r>
+        <w:rPr>
+          <w:rFonts w:ascii="Cambria Math" w:eastAsiaTheme="minorEastAsia" w:hAnsi="Cambria Math"/>
+          <w:sz w:val="21"/>
+          <w:szCs w:val="21"/>
+        </w:rPr>
+        <w:t xml:space="preserve"> shown in table </w:t>
+      </w:r>
+      <w:r>
+        <w:rPr>
+          <w:rFonts w:ascii="Cambria Math" w:eastAsiaTheme="minorEastAsia" w:hAnsi="Cambria Math"/>
+          <w:sz w:val="21"/>
+          <w:szCs w:val="21"/>
+        </w:rPr>
+        <w:t>2</w:t>
       </w:r>
       <w:r>
         <w:rPr>
@@ -2019,7 +3074,23 @@
           <w:sz w:val="21"/>
           <w:szCs w:val="21"/>
         </w:rPr>
-        <w:t xml:space="preserve">From this it can be concluded that our model </w:t>
+        <w:t xml:space="preserve">From this it can be </w:t>
+      </w:r>
+      <w:r>
+        <w:rPr>
+          <w:rFonts w:ascii="Cambria Math" w:eastAsiaTheme="minorEastAsia" w:hAnsi="Cambria Math"/>
+          <w:sz w:val="21"/>
+          <w:szCs w:val="21"/>
+        </w:rPr>
+        <w:t>deducted</w:t>
+      </w:r>
+      <w:r>
+        <w:rPr>
+          <w:rFonts w:ascii="Cambria Math" w:eastAsiaTheme="minorEastAsia" w:hAnsi="Cambria Math"/>
+          <w:sz w:val="21"/>
+          <w:szCs w:val="21"/>
+        </w:rPr>
+        <w:t xml:space="preserve"> that our model </w:t>
       </w:r>
       <w:r>
         <w:rPr>
@@ -2091,13 +3162,15 @@
               <w:jc w:val="center"/>
               <w:rPr>
                 <w:rFonts w:ascii="Cambria Math" w:eastAsiaTheme="minorEastAsia" w:hAnsi="Cambria Math"/>
-                <w:sz w:val="21"/>
-                <w:szCs w:val="21"/>
-              </w:rPr>
-            </w:pPr>
-            <w:r>
-              <w:rPr>
-                <w:rFonts w:ascii="Cambria Math" w:eastAsiaTheme="minorEastAsia" w:hAnsi="Cambria Math"/>
+                <w:b/>
+                <w:sz w:val="21"/>
+                <w:szCs w:val="21"/>
+              </w:rPr>
+            </w:pPr>
+            <w:r>
+              <w:rPr>
+                <w:rFonts w:ascii="Cambria Math" w:eastAsiaTheme="minorEastAsia" w:hAnsi="Cambria Math"/>
+                <w:b/>
                 <w:sz w:val="21"/>
                 <w:szCs w:val="21"/>
               </w:rPr>
@@ -2114,13 +3187,15 @@
               <w:jc w:val="center"/>
               <w:rPr>
                 <w:rFonts w:ascii="Cambria Math" w:eastAsiaTheme="minorEastAsia" w:hAnsi="Cambria Math"/>
-                <w:sz w:val="21"/>
-                <w:szCs w:val="21"/>
-              </w:rPr>
-            </w:pPr>
-            <w:r>
-              <w:rPr>
-                <w:rFonts w:ascii="Cambria Math" w:eastAsiaTheme="minorEastAsia" w:hAnsi="Cambria Math"/>
+                <w:b/>
+                <w:sz w:val="21"/>
+                <w:szCs w:val="21"/>
+              </w:rPr>
+            </w:pPr>
+            <w:r>
+              <w:rPr>
+                <w:rFonts w:ascii="Cambria Math" w:eastAsiaTheme="minorEastAsia" w:hAnsi="Cambria Math"/>
+                <w:b/>
                 <w:sz w:val="21"/>
                 <w:szCs w:val="21"/>
               </w:rPr>
@@ -2137,13 +3212,15 @@
               <w:jc w:val="center"/>
               <w:rPr>
                 <w:rFonts w:ascii="Cambria Math" w:eastAsiaTheme="minorEastAsia" w:hAnsi="Cambria Math"/>
-                <w:sz w:val="21"/>
-                <w:szCs w:val="21"/>
-              </w:rPr>
-            </w:pPr>
-            <w:r>
-              <w:rPr>
-                <w:rFonts w:ascii="Cambria Math" w:eastAsiaTheme="minorEastAsia" w:hAnsi="Cambria Math"/>
+                <w:b/>
+                <w:sz w:val="21"/>
+                <w:szCs w:val="21"/>
+              </w:rPr>
+            </w:pPr>
+            <w:r>
+              <w:rPr>
+                <w:rFonts w:ascii="Cambria Math" w:eastAsiaTheme="minorEastAsia" w:hAnsi="Cambria Math"/>
+                <w:b/>
                 <w:sz w:val="21"/>
                 <w:szCs w:val="21"/>
               </w:rPr>
@@ -2534,7 +3611,7 @@
           <w:sz w:val="20"/>
           <w:szCs w:val="21"/>
         </w:rPr>
-        <w:t>2</w:t>
+        <w:t>3</w:t>
       </w:r>
       <w:r>
         <w:rPr>
@@ -2596,6 +3673,7 @@
           <w:sz w:val="21"/>
           <w:szCs w:val="21"/>
         </w:rPr>
+        <w:lastRenderedPageBreak/>
         <w:t>T</w:t>
       </w:r>
       <w:r>
@@ -2628,31 +3706,25 @@
           <w:sz w:val="21"/>
           <w:szCs w:val="21"/>
         </w:rPr>
-        <w:t xml:space="preserve">untrained data </w:t>
-      </w:r>
-      <w:r>
-        <w:rPr>
-          <w:rFonts w:ascii="Cambria Math" w:eastAsiaTheme="minorEastAsia" w:hAnsi="Cambria Math"/>
-          <w:sz w:val="21"/>
-          <w:szCs w:val="21"/>
-        </w:rPr>
-        <w:t xml:space="preserve">in </w:t>
-      </w:r>
-      <w:r>
-        <w:rPr>
-          <w:rFonts w:ascii="Cambria Math" w:eastAsiaTheme="minorEastAsia" w:hAnsi="Cambria Math"/>
-          <w:sz w:val="21"/>
-          <w:szCs w:val="21"/>
-        </w:rPr>
-        <w:t>whitelist2.csv</w:t>
-      </w:r>
-      <w:r>
-        <w:rPr>
-          <w:rFonts w:ascii="Cambria Math" w:eastAsiaTheme="minorEastAsia" w:hAnsi="Cambria Math"/>
-          <w:sz w:val="21"/>
-          <w:szCs w:val="21"/>
-        </w:rPr>
-        <w:t>. Table 2 shows the top five predicted wine ratings in whitelist2.csv. From these results the highest quality wines, by bottle number in order, are:</w:t>
+        <w:t xml:space="preserve">untrained data in whitelist2.csv. Table </w:t>
+      </w:r>
+      <w:r>
+        <w:rPr>
+          <w:rFonts w:ascii="Cambria Math" w:eastAsiaTheme="minorEastAsia" w:hAnsi="Cambria Math"/>
+          <w:sz w:val="21"/>
+          <w:szCs w:val="21"/>
+        </w:rPr>
+        <w:t>3</w:t>
+      </w:r>
+      <w:bookmarkStart w:id="0" w:name="_GoBack"/>
+      <w:bookmarkEnd w:id="0"/>
+      <w:r>
+        <w:rPr>
+          <w:rFonts w:ascii="Cambria Math" w:eastAsiaTheme="minorEastAsia" w:hAnsi="Cambria Math"/>
+          <w:sz w:val="21"/>
+          <w:szCs w:val="21"/>
+        </w:rPr>
+        <w:t xml:space="preserve"> shows the top five predicted wine ratings in whitelist2.csv. From these results the highest quality wines, by bottle number in order, are:</w:t>
       </w:r>
     </w:p>
     <w:p>
@@ -3691,7 +4763,7 @@
 </file>
 
 <file path=customXml/itemProps1.xml><?xml version="1.0" encoding="utf-8"?>
-<ds:datastoreItem xmlns:ds="http://schemas.openxmlformats.org/officeDocument/2006/customXml" ds:itemID="{5E01F256-0DF9-8340-AAB5-6BF8905E4B2F}">
+<ds:datastoreItem xmlns:ds="http://schemas.openxmlformats.org/officeDocument/2006/customXml" ds:itemID="{4B366AA3-9F66-4846-98E6-8B26F2BDA55B}">
   <ds:schemaRefs>
     <ds:schemaRef ds:uri="http://schemas.openxmlformats.org/officeDocument/2006/bibliography"/>
   </ds:schemaRefs>

</xml_diff>